<commit_message>
major refresh of all models added workflows, UI, component architecture to UML model minor updates to data model
</commit_message>
<xml_diff>
--- a/BARD user profiles.docx
+++ b/BARD user profiles.docx
@@ -248,6 +248,11 @@
             <w:pPr>
               <w:pStyle w:val="Tabletext"/>
             </w:pPr>
+            <w:ins w:id="0" w:author="Simon Chatwin" w:date="2012-04-04T19:13:00Z">
+              <w:r>
+                <w:t>3/</w:t>
+              </w:r>
+            </w:ins>
             <w:r>
               <w:t>26/2012</w:t>
             </w:r>
@@ -307,6 +312,11 @@
             <w:pPr>
               <w:pStyle w:val="Tabletext"/>
             </w:pPr>
+            <w:ins w:id="1" w:author="Simon Chatwin" w:date="2012-04-04T19:13:00Z">
+              <w:r>
+                <w:t>4/3/2012</w:t>
+              </w:r>
+            </w:ins>
           </w:p>
         </w:tc>
         <w:tc>
@@ -317,6 +327,11 @@
             <w:pPr>
               <w:pStyle w:val="Tabletext"/>
             </w:pPr>
+            <w:ins w:id="2" w:author="Simon Chatwin" w:date="2012-04-04T19:13:00Z">
+              <w:r>
+                <w:t>0.2</w:t>
+              </w:r>
+            </w:ins>
           </w:p>
         </w:tc>
         <w:tc>
@@ -327,6 +342,11 @@
             <w:pPr>
               <w:pStyle w:val="Tabletext"/>
             </w:pPr>
+            <w:ins w:id="3" w:author="Simon Chatwin" w:date="2012-04-04T19:13:00Z">
+              <w:r>
+                <w:t>Feedback from Ying</w:t>
+              </w:r>
+            </w:ins>
           </w:p>
         </w:tc>
         <w:tc>
@@ -337,6 +357,11 @@
             <w:pPr>
               <w:pStyle w:val="Tabletext"/>
             </w:pPr>
+            <w:ins w:id="4" w:author="Simon Chatwin" w:date="2012-04-04T19:13:00Z">
+              <w:r>
+                <w:t>Ying/Simon</w:t>
+              </w:r>
+            </w:ins>
           </w:p>
         </w:tc>
       </w:tr>
@@ -465,7 +490,7 @@
         </w:rPr>
         <w:fldChar w:fldCharType="separate"/>
       </w:r>
-      <w:hyperlink w:anchor="_Toc320563099" w:history="1">
+      <w:hyperlink w:anchor="_Toc321329563" w:history="1">
         <w:r>
           <w:rPr>
             <w:rStyle w:val="Hyperlink"/>
@@ -508,7 +533,7 @@
             <w:noProof/>
             <w:webHidden/>
           </w:rPr>
-          <w:instrText xml:space="preserve"> PAGEREF _Toc320563099 \h </w:instrText>
+          <w:instrText xml:space="preserve"> PAGEREF _Toc321329563 \h </w:instrText>
         </w:r>
         <w:r>
           <w:rPr>
@@ -552,7 +577,7 @@
           <w:szCs w:val="22"/>
         </w:rPr>
       </w:pPr>
-      <w:hyperlink w:anchor="_Toc320563100" w:history="1">
+      <w:hyperlink w:anchor="_Toc321329564" w:history="1">
         <w:r>
           <w:rPr>
             <w:rStyle w:val="Hyperlink"/>
@@ -574,7 +599,7 @@
             <w:rStyle w:val="Hyperlink"/>
             <w:noProof/>
           </w:rPr>
-          <w:t>Purpose</w:t>
+          <w:t>Scope</w:t>
         </w:r>
         <w:r>
           <w:rPr>
@@ -595,7 +620,7 @@
             <w:noProof/>
             <w:webHidden/>
           </w:rPr>
-          <w:instrText xml:space="preserve"> PAGEREF _Toc320563100 \h </w:instrText>
+          <w:instrText xml:space="preserve"> PAGEREF _Toc321329564 \h </w:instrText>
         </w:r>
         <w:r>
           <w:rPr>
@@ -639,7 +664,7 @@
           <w:szCs w:val="22"/>
         </w:rPr>
       </w:pPr>
-      <w:hyperlink w:anchor="_Toc320563101" w:history="1">
+      <w:hyperlink w:anchor="_Toc321329565" w:history="1">
         <w:r>
           <w:rPr>
             <w:rStyle w:val="Hyperlink"/>
@@ -661,7 +686,7 @@
             <w:rStyle w:val="Hyperlink"/>
             <w:noProof/>
           </w:rPr>
-          <w:t>Scope</w:t>
+          <w:t>Definitions, Acronyms, and Abbreviations</w:t>
         </w:r>
         <w:r>
           <w:rPr>
@@ -682,7 +707,7 @@
             <w:noProof/>
             <w:webHidden/>
           </w:rPr>
-          <w:instrText xml:space="preserve"> PAGEREF _Toc320563101 \h </w:instrText>
+          <w:instrText xml:space="preserve"> PAGEREF _Toc321329565 \h </w:instrText>
         </w:r>
         <w:r>
           <w:rPr>
@@ -726,7 +751,7 @@
           <w:szCs w:val="22"/>
         </w:rPr>
       </w:pPr>
-      <w:hyperlink w:anchor="_Toc320563102" w:history="1">
+      <w:hyperlink w:anchor="_Toc321329566" w:history="1">
         <w:r>
           <w:rPr>
             <w:rStyle w:val="Hyperlink"/>
@@ -748,7 +773,7 @@
             <w:rStyle w:val="Hyperlink"/>
             <w:noProof/>
           </w:rPr>
-          <w:t>Definitions, Acronyms, and Abbreviations</w:t>
+          <w:t>References</w:t>
         </w:r>
         <w:r>
           <w:rPr>
@@ -769,7 +794,94 @@
             <w:noProof/>
             <w:webHidden/>
           </w:rPr>
-          <w:instrText xml:space="preserve"> PAGEREF _Toc320563102 \h </w:instrText>
+          <w:instrText xml:space="preserve"> PAGEREF _Toc321329566 \h </w:instrText>
+        </w:r>
+        <w:r>
+          <w:rPr>
+            <w:noProof/>
+            <w:webHidden/>
+          </w:rPr>
+        </w:r>
+        <w:r>
+          <w:rPr>
+            <w:noProof/>
+            <w:webHidden/>
+          </w:rPr>
+          <w:fldChar w:fldCharType="separate"/>
+        </w:r>
+        <w:r>
+          <w:rPr>
+            <w:noProof/>
+            <w:webHidden/>
+          </w:rPr>
+          <w:t>3</w:t>
+        </w:r>
+        <w:r>
+          <w:rPr>
+            <w:noProof/>
+            <w:webHidden/>
+          </w:rPr>
+          <w:fldChar w:fldCharType="end"/>
+        </w:r>
+      </w:hyperlink>
+    </w:p>
+    <w:p>
+      <w:pPr>
+        <w:pStyle w:val="TOC1"/>
+        <w:tabs>
+          <w:tab w:val="left" w:pos="432"/>
+        </w:tabs>
+        <w:rPr>
+          <w:rFonts w:asciiTheme="minorHAnsi" w:eastAsiaTheme="minorEastAsia" w:hAnsiTheme="minorHAnsi" w:cstheme="minorBidi"/>
+          <w:noProof/>
+          <w:sz w:val="22"/>
+          <w:szCs w:val="22"/>
+        </w:rPr>
+      </w:pPr>
+      <w:hyperlink w:anchor="_Toc321329567" w:history="1">
+        <w:r>
+          <w:rPr>
+            <w:rStyle w:val="Hyperlink"/>
+            <w:noProof/>
+          </w:rPr>
+          <w:t>2.</w:t>
+        </w:r>
+        <w:r>
+          <w:rPr>
+            <w:rFonts w:asciiTheme="minorHAnsi" w:eastAsiaTheme="minorEastAsia" w:hAnsiTheme="minorHAnsi" w:cstheme="minorBidi"/>
+            <w:noProof/>
+            <w:sz w:val="22"/>
+            <w:szCs w:val="22"/>
+          </w:rPr>
+          <w:tab/>
+        </w:r>
+        <w:r>
+          <w:rPr>
+            <w:rStyle w:val="Hyperlink"/>
+            <w:noProof/>
+          </w:rPr>
+          <w:t>Stakeholder and User Descriptions</w:t>
+        </w:r>
+        <w:r>
+          <w:rPr>
+            <w:noProof/>
+            <w:webHidden/>
+          </w:rPr>
+          <w:tab/>
+        </w:r>
+        <w:r>
+          <w:rPr>
+            <w:noProof/>
+            <w:webHidden/>
+          </w:rPr>
+          <w:fldChar w:fldCharType="begin"/>
+        </w:r>
+        <w:r>
+          <w:rPr>
+            <w:noProof/>
+            <w:webHidden/>
+          </w:rPr>
+          <w:instrText xml:space="preserve"> PAGEREF _Toc321329567 \h </w:instrText>
         </w:r>
         <w:r>
           <w:rPr>
@@ -813,13 +925,13 @@
           <w:szCs w:val="22"/>
         </w:rPr>
       </w:pPr>
-      <w:hyperlink w:anchor="_Toc320563103" w:history="1">
+      <w:hyperlink w:anchor="_Toc321329568" w:history="1">
         <w:r>
           <w:rPr>
             <w:rStyle w:val="Hyperlink"/>
             <w:noProof/>
           </w:rPr>
-          <w:t>1.4</w:t>
+          <w:t>2.1</w:t>
         </w:r>
         <w:r>
           <w:rPr>
@@ -835,7 +947,7 @@
             <w:rStyle w:val="Hyperlink"/>
             <w:noProof/>
           </w:rPr>
-          <w:t>References</w:t>
+          <w:t>User Summary</w:t>
         </w:r>
         <w:r>
           <w:rPr>
@@ -856,7 +968,7 @@
             <w:noProof/>
             <w:webHidden/>
           </w:rPr>
-          <w:instrText xml:space="preserve"> PAGEREF _Toc320563103 \h </w:instrText>
+          <w:instrText xml:space="preserve"> PAGEREF _Toc321329568 \h </w:instrText>
         </w:r>
         <w:r>
           <w:rPr>
@@ -900,13 +1012,13 @@
           <w:szCs w:val="22"/>
         </w:rPr>
       </w:pPr>
-      <w:hyperlink w:anchor="_Toc320563104" w:history="1">
+      <w:hyperlink w:anchor="_Toc321329569" w:history="1">
         <w:r>
           <w:rPr>
             <w:rStyle w:val="Hyperlink"/>
             <w:noProof/>
           </w:rPr>
-          <w:t>1.5</w:t>
+          <w:t>2.2</w:t>
         </w:r>
         <w:r>
           <w:rPr>
@@ -922,7 +1034,7 @@
             <w:rStyle w:val="Hyperlink"/>
             <w:noProof/>
           </w:rPr>
-          <w:t>Overview</w:t>
+          <w:t>User Environment</w:t>
         </w:r>
         <w:r>
           <w:rPr>
@@ -943,7 +1055,7 @@
             <w:noProof/>
             <w:webHidden/>
           </w:rPr>
-          <w:instrText xml:space="preserve"> PAGEREF _Toc320563104 \h </w:instrText>
+          <w:instrText xml:space="preserve"> PAGEREF _Toc321329569 \h </w:instrText>
         </w:r>
         <w:r>
           <w:rPr>
@@ -963,7 +1075,940 @@
             <w:noProof/>
             <w:webHidden/>
           </w:rPr>
-          <w:t>3</w:t>
+          <w:t>4</w:t>
+        </w:r>
+        <w:r>
+          <w:rPr>
+            <w:noProof/>
+            <w:webHidden/>
+          </w:rPr>
+          <w:fldChar w:fldCharType="end"/>
+        </w:r>
+      </w:hyperlink>
+    </w:p>
+    <w:p>
+      <w:pPr>
+        <w:pStyle w:val="TOC2"/>
+        <w:tabs>
+          <w:tab w:val="left" w:pos="1000"/>
+        </w:tabs>
+        <w:rPr>
+          <w:rFonts w:asciiTheme="minorHAnsi" w:eastAsiaTheme="minorEastAsia" w:hAnsiTheme="minorHAnsi" w:cstheme="minorBidi"/>
+          <w:noProof/>
+          <w:sz w:val="22"/>
+          <w:szCs w:val="22"/>
+        </w:rPr>
+      </w:pPr>
+      <w:hyperlink w:anchor="_Toc321329570" w:history="1">
+        <w:r>
+          <w:rPr>
+            <w:rStyle w:val="Hyperlink"/>
+            <w:noProof/>
+          </w:rPr>
+          <w:t>2.3</w:t>
+        </w:r>
+        <w:r>
+          <w:rPr>
+            <w:rFonts w:asciiTheme="minorHAnsi" w:eastAsiaTheme="minorEastAsia" w:hAnsiTheme="minorHAnsi" w:cstheme="minorBidi"/>
+            <w:noProof/>
+            <w:sz w:val="22"/>
+            <w:szCs w:val="22"/>
+          </w:rPr>
+          <w:tab/>
+        </w:r>
+        <w:r>
+          <w:rPr>
+            <w:rStyle w:val="Hyperlink"/>
+            <w:noProof/>
+          </w:rPr>
+          <w:t>User Profiles</w:t>
+        </w:r>
+        <w:r>
+          <w:rPr>
+            <w:noProof/>
+            <w:webHidden/>
+          </w:rPr>
+          <w:tab/>
+        </w:r>
+        <w:r>
+          <w:rPr>
+            <w:noProof/>
+            <w:webHidden/>
+          </w:rPr>
+          <w:fldChar w:fldCharType="begin"/>
+        </w:r>
+        <w:r>
+          <w:rPr>
+            <w:noProof/>
+            <w:webHidden/>
+          </w:rPr>
+          <w:instrText xml:space="preserve"> PAGEREF _Toc321329570 \h </w:instrText>
+        </w:r>
+        <w:r>
+          <w:rPr>
+            <w:noProof/>
+            <w:webHidden/>
+          </w:rPr>
+        </w:r>
+        <w:r>
+          <w:rPr>
+            <w:noProof/>
+            <w:webHidden/>
+          </w:rPr>
+          <w:fldChar w:fldCharType="separate"/>
+        </w:r>
+        <w:r>
+          <w:rPr>
+            <w:noProof/>
+            <w:webHidden/>
+          </w:rPr>
+          <w:t>5</w:t>
+        </w:r>
+        <w:r>
+          <w:rPr>
+            <w:noProof/>
+            <w:webHidden/>
+          </w:rPr>
+          <w:fldChar w:fldCharType="end"/>
+        </w:r>
+      </w:hyperlink>
+    </w:p>
+    <w:p>
+      <w:pPr>
+        <w:pStyle w:val="TOC3"/>
+        <w:rPr>
+          <w:rFonts w:asciiTheme="minorHAnsi" w:eastAsiaTheme="minorEastAsia" w:hAnsiTheme="minorHAnsi" w:cstheme="minorBidi"/>
+          <w:noProof/>
+          <w:sz w:val="22"/>
+          <w:szCs w:val="22"/>
+        </w:rPr>
+      </w:pPr>
+      <w:hyperlink w:anchor="_Toc321329571" w:history="1">
+        <w:r>
+          <w:rPr>
+            <w:rStyle w:val="Hyperlink"/>
+            <w:noProof/>
+          </w:rPr>
+          <w:t>2.3.1</w:t>
+        </w:r>
+        <w:r>
+          <w:rPr>
+            <w:rFonts w:asciiTheme="minorHAnsi" w:eastAsiaTheme="minorEastAsia" w:hAnsiTheme="minorHAnsi" w:cstheme="minorBidi"/>
+            <w:noProof/>
+            <w:sz w:val="22"/>
+            <w:szCs w:val="22"/>
+          </w:rPr>
+          <w:tab/>
+        </w:r>
+        <w:r>
+          <w:rPr>
+            <w:rStyle w:val="Hyperlink"/>
+            <w:noProof/>
+          </w:rPr>
+          <w:t>Assay Registrar</w:t>
+        </w:r>
+        <w:r>
+          <w:rPr>
+            <w:noProof/>
+            <w:webHidden/>
+          </w:rPr>
+          <w:tab/>
+        </w:r>
+        <w:r>
+          <w:rPr>
+            <w:noProof/>
+            <w:webHidden/>
+          </w:rPr>
+          <w:fldChar w:fldCharType="begin"/>
+        </w:r>
+        <w:r>
+          <w:rPr>
+            <w:noProof/>
+            <w:webHidden/>
+          </w:rPr>
+          <w:instrText xml:space="preserve"> PAGEREF _Toc321329571 \h </w:instrText>
+        </w:r>
+        <w:r>
+          <w:rPr>
+            <w:noProof/>
+            <w:webHidden/>
+          </w:rPr>
+        </w:r>
+        <w:r>
+          <w:rPr>
+            <w:noProof/>
+            <w:webHidden/>
+          </w:rPr>
+          <w:fldChar w:fldCharType="separate"/>
+        </w:r>
+        <w:r>
+          <w:rPr>
+            <w:noProof/>
+            <w:webHidden/>
+          </w:rPr>
+          <w:t>5</w:t>
+        </w:r>
+        <w:r>
+          <w:rPr>
+            <w:noProof/>
+            <w:webHidden/>
+          </w:rPr>
+          <w:fldChar w:fldCharType="end"/>
+        </w:r>
+      </w:hyperlink>
+    </w:p>
+    <w:p>
+      <w:pPr>
+        <w:pStyle w:val="TOC3"/>
+        <w:rPr>
+          <w:rFonts w:asciiTheme="minorHAnsi" w:eastAsiaTheme="minorEastAsia" w:hAnsiTheme="minorHAnsi" w:cstheme="minorBidi"/>
+          <w:noProof/>
+          <w:sz w:val="22"/>
+          <w:szCs w:val="22"/>
+        </w:rPr>
+      </w:pPr>
+      <w:hyperlink w:anchor="_Toc321329572" w:history="1">
+        <w:r>
+          <w:rPr>
+            <w:rStyle w:val="Hyperlink"/>
+            <w:noProof/>
+          </w:rPr>
+          <w:t>2.3.2</w:t>
+        </w:r>
+        <w:r>
+          <w:rPr>
+            <w:rFonts w:asciiTheme="minorHAnsi" w:eastAsiaTheme="minorEastAsia" w:hAnsiTheme="minorHAnsi" w:cstheme="minorBidi"/>
+            <w:noProof/>
+            <w:sz w:val="22"/>
+            <w:szCs w:val="22"/>
+          </w:rPr>
+          <w:tab/>
+        </w:r>
+        <w:r>
+          <w:rPr>
+            <w:rStyle w:val="Hyperlink"/>
+            <w:noProof/>
+          </w:rPr>
+          <w:t>Dictionary Curator</w:t>
+        </w:r>
+        <w:r>
+          <w:rPr>
+            <w:noProof/>
+            <w:webHidden/>
+          </w:rPr>
+          <w:tab/>
+        </w:r>
+        <w:r>
+          <w:rPr>
+            <w:noProof/>
+            <w:webHidden/>
+          </w:rPr>
+          <w:fldChar w:fldCharType="begin"/>
+        </w:r>
+        <w:r>
+          <w:rPr>
+            <w:noProof/>
+            <w:webHidden/>
+          </w:rPr>
+          <w:instrText xml:space="preserve"> PAGEREF _Toc321329572 \h </w:instrText>
+        </w:r>
+        <w:r>
+          <w:rPr>
+            <w:noProof/>
+            <w:webHidden/>
+          </w:rPr>
+        </w:r>
+        <w:r>
+          <w:rPr>
+            <w:noProof/>
+            <w:webHidden/>
+          </w:rPr>
+          <w:fldChar w:fldCharType="separate"/>
+        </w:r>
+        <w:r>
+          <w:rPr>
+            <w:noProof/>
+            <w:webHidden/>
+          </w:rPr>
+          <w:t>5</w:t>
+        </w:r>
+        <w:r>
+          <w:rPr>
+            <w:noProof/>
+            <w:webHidden/>
+          </w:rPr>
+          <w:fldChar w:fldCharType="end"/>
+        </w:r>
+      </w:hyperlink>
+    </w:p>
+    <w:p>
+      <w:pPr>
+        <w:pStyle w:val="TOC3"/>
+        <w:rPr>
+          <w:rFonts w:asciiTheme="minorHAnsi" w:eastAsiaTheme="minorEastAsia" w:hAnsiTheme="minorHAnsi" w:cstheme="minorBidi"/>
+          <w:noProof/>
+          <w:sz w:val="22"/>
+          <w:szCs w:val="22"/>
+        </w:rPr>
+      </w:pPr>
+      <w:hyperlink w:anchor="_Toc321329573" w:history="1">
+        <w:r>
+          <w:rPr>
+            <w:rStyle w:val="Hyperlink"/>
+            <w:noProof/>
+          </w:rPr>
+          <w:t>2.3.3</w:t>
+        </w:r>
+        <w:r>
+          <w:rPr>
+            <w:rFonts w:asciiTheme="minorHAnsi" w:eastAsiaTheme="minorEastAsia" w:hAnsiTheme="minorHAnsi" w:cstheme="minorBidi"/>
+            <w:noProof/>
+            <w:sz w:val="22"/>
+            <w:szCs w:val="22"/>
+          </w:rPr>
+          <w:tab/>
+        </w:r>
+        <w:r>
+          <w:rPr>
+            <w:rStyle w:val="Hyperlink"/>
+            <w:noProof/>
+          </w:rPr>
+          <w:t>Data Depositor</w:t>
+        </w:r>
+        <w:r>
+          <w:rPr>
+            <w:noProof/>
+            <w:webHidden/>
+          </w:rPr>
+          <w:tab/>
+        </w:r>
+        <w:r>
+          <w:rPr>
+            <w:noProof/>
+            <w:webHidden/>
+          </w:rPr>
+          <w:fldChar w:fldCharType="begin"/>
+        </w:r>
+        <w:r>
+          <w:rPr>
+            <w:noProof/>
+            <w:webHidden/>
+          </w:rPr>
+          <w:instrText xml:space="preserve"> PAGEREF _Toc321329573 \h </w:instrText>
+        </w:r>
+        <w:r>
+          <w:rPr>
+            <w:noProof/>
+            <w:webHidden/>
+          </w:rPr>
+        </w:r>
+        <w:r>
+          <w:rPr>
+            <w:noProof/>
+            <w:webHidden/>
+          </w:rPr>
+          <w:fldChar w:fldCharType="separate"/>
+        </w:r>
+        <w:r>
+          <w:rPr>
+            <w:noProof/>
+            <w:webHidden/>
+          </w:rPr>
+          <w:t>6</w:t>
+        </w:r>
+        <w:r>
+          <w:rPr>
+            <w:noProof/>
+            <w:webHidden/>
+          </w:rPr>
+          <w:fldChar w:fldCharType="end"/>
+        </w:r>
+      </w:hyperlink>
+    </w:p>
+    <w:p>
+      <w:pPr>
+        <w:pStyle w:val="TOC3"/>
+        <w:rPr>
+          <w:rFonts w:asciiTheme="minorHAnsi" w:eastAsiaTheme="minorEastAsia" w:hAnsiTheme="minorHAnsi" w:cstheme="minorBidi"/>
+          <w:noProof/>
+          <w:sz w:val="22"/>
+          <w:szCs w:val="22"/>
+        </w:rPr>
+      </w:pPr>
+      <w:hyperlink w:anchor="_Toc321329574" w:history="1">
+        <w:r>
+          <w:rPr>
+            <w:rStyle w:val="Hyperlink"/>
+            <w:noProof/>
+          </w:rPr>
+          <w:t>2.3.4</w:t>
+        </w:r>
+        <w:r>
+          <w:rPr>
+            <w:rFonts w:asciiTheme="minorHAnsi" w:eastAsiaTheme="minorEastAsia" w:hAnsiTheme="minorHAnsi" w:cstheme="minorBidi"/>
+            <w:noProof/>
+            <w:sz w:val="22"/>
+            <w:szCs w:val="22"/>
+          </w:rPr>
+          <w:tab/>
+        </w:r>
+        <w:r>
+          <w:rPr>
+            <w:rStyle w:val="Hyperlink"/>
+            <w:noProof/>
+          </w:rPr>
+          <w:t>Data Analyzer</w:t>
+        </w:r>
+        <w:r>
+          <w:rPr>
+            <w:noProof/>
+            <w:webHidden/>
+          </w:rPr>
+          <w:tab/>
+        </w:r>
+        <w:r>
+          <w:rPr>
+            <w:noProof/>
+            <w:webHidden/>
+          </w:rPr>
+          <w:fldChar w:fldCharType="begin"/>
+        </w:r>
+        <w:r>
+          <w:rPr>
+            <w:noProof/>
+            <w:webHidden/>
+          </w:rPr>
+          <w:instrText xml:space="preserve"> PAGEREF _Toc321329574 \h </w:instrText>
+        </w:r>
+        <w:r>
+          <w:rPr>
+            <w:noProof/>
+            <w:webHidden/>
+          </w:rPr>
+        </w:r>
+        <w:r>
+          <w:rPr>
+            <w:noProof/>
+            <w:webHidden/>
+          </w:rPr>
+          <w:fldChar w:fldCharType="separate"/>
+        </w:r>
+        <w:r>
+          <w:rPr>
+            <w:noProof/>
+            <w:webHidden/>
+          </w:rPr>
+          <w:t>6</w:t>
+        </w:r>
+        <w:r>
+          <w:rPr>
+            <w:noProof/>
+            <w:webHidden/>
+          </w:rPr>
+          <w:fldChar w:fldCharType="end"/>
+        </w:r>
+      </w:hyperlink>
+    </w:p>
+    <w:p>
+      <w:pPr>
+        <w:pStyle w:val="TOC2"/>
+        <w:tabs>
+          <w:tab w:val="left" w:pos="1000"/>
+        </w:tabs>
+        <w:rPr>
+          <w:rFonts w:asciiTheme="minorHAnsi" w:eastAsiaTheme="minorEastAsia" w:hAnsiTheme="minorHAnsi" w:cstheme="minorBidi"/>
+          <w:noProof/>
+          <w:sz w:val="22"/>
+          <w:szCs w:val="22"/>
+        </w:rPr>
+      </w:pPr>
+      <w:hyperlink w:anchor="_Toc321329575" w:history="1">
+        <w:r>
+          <w:rPr>
+            <w:rStyle w:val="Hyperlink"/>
+            <w:noProof/>
+          </w:rPr>
+          <w:t>2.4</w:t>
+        </w:r>
+        <w:r>
+          <w:rPr>
+            <w:rFonts w:asciiTheme="minorHAnsi" w:eastAsiaTheme="minorEastAsia" w:hAnsiTheme="minorHAnsi" w:cstheme="minorBidi"/>
+            <w:noProof/>
+            <w:sz w:val="22"/>
+            <w:szCs w:val="22"/>
+          </w:rPr>
+          <w:tab/>
+        </w:r>
+        <w:r>
+          <w:rPr>
+            <w:rStyle w:val="Hyperlink"/>
+            <w:noProof/>
+          </w:rPr>
+          <w:t>Persona Stories</w:t>
+        </w:r>
+        <w:r>
+          <w:rPr>
+            <w:noProof/>
+            <w:webHidden/>
+          </w:rPr>
+          <w:tab/>
+        </w:r>
+        <w:r>
+          <w:rPr>
+            <w:noProof/>
+            <w:webHidden/>
+          </w:rPr>
+          <w:fldChar w:fldCharType="begin"/>
+        </w:r>
+        <w:r>
+          <w:rPr>
+            <w:noProof/>
+            <w:webHidden/>
+          </w:rPr>
+          <w:instrText xml:space="preserve"> PAGEREF _Toc321329575 \h </w:instrText>
+        </w:r>
+        <w:r>
+          <w:rPr>
+            <w:noProof/>
+            <w:webHidden/>
+          </w:rPr>
+        </w:r>
+        <w:r>
+          <w:rPr>
+            <w:noProof/>
+            <w:webHidden/>
+          </w:rPr>
+          <w:fldChar w:fldCharType="separate"/>
+        </w:r>
+        <w:r>
+          <w:rPr>
+            <w:noProof/>
+            <w:webHidden/>
+          </w:rPr>
+          <w:t>7</w:t>
+        </w:r>
+        <w:r>
+          <w:rPr>
+            <w:noProof/>
+            <w:webHidden/>
+          </w:rPr>
+          <w:fldChar w:fldCharType="end"/>
+        </w:r>
+      </w:hyperlink>
+    </w:p>
+    <w:p>
+      <w:pPr>
+        <w:pStyle w:val="TOC3"/>
+        <w:rPr>
+          <w:rFonts w:asciiTheme="minorHAnsi" w:eastAsiaTheme="minorEastAsia" w:hAnsiTheme="minorHAnsi" w:cstheme="minorBidi"/>
+          <w:noProof/>
+          <w:sz w:val="22"/>
+          <w:szCs w:val="22"/>
+        </w:rPr>
+      </w:pPr>
+      <w:hyperlink w:anchor="_Toc321329576" w:history="1">
+        <w:r>
+          <w:rPr>
+            <w:rStyle w:val="Hyperlink"/>
+            <w:noProof/>
+          </w:rPr>
+          <w:t>2.4.1</w:t>
+        </w:r>
+        <w:r>
+          <w:rPr>
+            <w:rFonts w:asciiTheme="minorHAnsi" w:eastAsiaTheme="minorEastAsia" w:hAnsiTheme="minorHAnsi" w:cstheme="minorBidi"/>
+            <w:noProof/>
+            <w:sz w:val="22"/>
+            <w:szCs w:val="22"/>
+          </w:rPr>
+          <w:tab/>
+        </w:r>
+        <w:r>
+          <w:rPr>
+            <w:rStyle w:val="Hyperlink"/>
+            <w:noProof/>
+          </w:rPr>
+          <w:t>Curator</w:t>
+        </w:r>
+        <w:r>
+          <w:rPr>
+            <w:noProof/>
+            <w:webHidden/>
+          </w:rPr>
+          <w:tab/>
+        </w:r>
+        <w:r>
+          <w:rPr>
+            <w:noProof/>
+            <w:webHidden/>
+          </w:rPr>
+          <w:fldChar w:fldCharType="begin"/>
+        </w:r>
+        <w:r>
+          <w:rPr>
+            <w:noProof/>
+            <w:webHidden/>
+          </w:rPr>
+          <w:instrText xml:space="preserve"> PAGEREF _Toc321329576 \h </w:instrText>
+        </w:r>
+        <w:r>
+          <w:rPr>
+            <w:noProof/>
+            <w:webHidden/>
+          </w:rPr>
+        </w:r>
+        <w:r>
+          <w:rPr>
+            <w:noProof/>
+            <w:webHidden/>
+          </w:rPr>
+          <w:fldChar w:fldCharType="separate"/>
+        </w:r>
+        <w:r>
+          <w:rPr>
+            <w:noProof/>
+            <w:webHidden/>
+          </w:rPr>
+          <w:t>7</w:t>
+        </w:r>
+        <w:r>
+          <w:rPr>
+            <w:noProof/>
+            <w:webHidden/>
+          </w:rPr>
+          <w:fldChar w:fldCharType="end"/>
+        </w:r>
+      </w:hyperlink>
+    </w:p>
+    <w:p>
+      <w:pPr>
+        <w:pStyle w:val="TOC3"/>
+        <w:rPr>
+          <w:rFonts w:asciiTheme="minorHAnsi" w:eastAsiaTheme="minorEastAsia" w:hAnsiTheme="minorHAnsi" w:cstheme="minorBidi"/>
+          <w:noProof/>
+          <w:sz w:val="22"/>
+          <w:szCs w:val="22"/>
+        </w:rPr>
+      </w:pPr>
+      <w:hyperlink w:anchor="_Toc321329577" w:history="1">
+        <w:r>
+          <w:rPr>
+            <w:rStyle w:val="Hyperlink"/>
+            <w:noProof/>
+          </w:rPr>
+          <w:t>2.4.2</w:t>
+        </w:r>
+        <w:r>
+          <w:rPr>
+            <w:rFonts w:asciiTheme="minorHAnsi" w:eastAsiaTheme="minorEastAsia" w:hAnsiTheme="minorHAnsi" w:cstheme="minorBidi"/>
+            <w:noProof/>
+            <w:sz w:val="22"/>
+            <w:szCs w:val="22"/>
+          </w:rPr>
+          <w:tab/>
+        </w:r>
+        <w:r>
+          <w:rPr>
+            <w:rStyle w:val="Hyperlink"/>
+            <w:noProof/>
+          </w:rPr>
+          <w:t>Registrar</w:t>
+        </w:r>
+        <w:r>
+          <w:rPr>
+            <w:noProof/>
+            <w:webHidden/>
+          </w:rPr>
+          <w:tab/>
+        </w:r>
+        <w:r>
+          <w:rPr>
+            <w:noProof/>
+            <w:webHidden/>
+          </w:rPr>
+          <w:fldChar w:fldCharType="begin"/>
+        </w:r>
+        <w:r>
+          <w:rPr>
+            <w:noProof/>
+            <w:webHidden/>
+          </w:rPr>
+          <w:instrText xml:space="preserve"> PAGEREF _Toc321329577 \h </w:instrText>
+        </w:r>
+        <w:r>
+          <w:rPr>
+            <w:noProof/>
+            <w:webHidden/>
+          </w:rPr>
+        </w:r>
+        <w:r>
+          <w:rPr>
+            <w:noProof/>
+            <w:webHidden/>
+          </w:rPr>
+          <w:fldChar w:fldCharType="separate"/>
+        </w:r>
+        <w:r>
+          <w:rPr>
+            <w:noProof/>
+            <w:webHidden/>
+          </w:rPr>
+          <w:t>7</w:t>
+        </w:r>
+        <w:r>
+          <w:rPr>
+            <w:noProof/>
+            <w:webHidden/>
+          </w:rPr>
+          <w:fldChar w:fldCharType="end"/>
+        </w:r>
+      </w:hyperlink>
+    </w:p>
+    <w:p>
+      <w:pPr>
+        <w:pStyle w:val="TOC3"/>
+        <w:rPr>
+          <w:rFonts w:asciiTheme="minorHAnsi" w:eastAsiaTheme="minorEastAsia" w:hAnsiTheme="minorHAnsi" w:cstheme="minorBidi"/>
+          <w:noProof/>
+          <w:sz w:val="22"/>
+          <w:szCs w:val="22"/>
+        </w:rPr>
+      </w:pPr>
+      <w:hyperlink w:anchor="_Toc321329578" w:history="1">
+        <w:r>
+          <w:rPr>
+            <w:rStyle w:val="Hyperlink"/>
+            <w:noProof/>
+          </w:rPr>
+          <w:t>2.4.3</w:t>
+        </w:r>
+        <w:r>
+          <w:rPr>
+            <w:rFonts w:asciiTheme="minorHAnsi" w:eastAsiaTheme="minorEastAsia" w:hAnsiTheme="minorHAnsi" w:cstheme="minorBidi"/>
+            <w:noProof/>
+            <w:sz w:val="22"/>
+            <w:szCs w:val="22"/>
+          </w:rPr>
+          <w:tab/>
+        </w:r>
+        <w:r>
+          <w:rPr>
+            <w:rStyle w:val="Hyperlink"/>
+            <w:noProof/>
+          </w:rPr>
+          <w:t>Depositor</w:t>
+        </w:r>
+        <w:r>
+          <w:rPr>
+            <w:noProof/>
+            <w:webHidden/>
+          </w:rPr>
+          <w:tab/>
+        </w:r>
+        <w:r>
+          <w:rPr>
+            <w:noProof/>
+            <w:webHidden/>
+          </w:rPr>
+          <w:fldChar w:fldCharType="begin"/>
+        </w:r>
+        <w:r>
+          <w:rPr>
+            <w:noProof/>
+            <w:webHidden/>
+          </w:rPr>
+          <w:instrText xml:space="preserve"> PAGEREF _Toc321329578 \h </w:instrText>
+        </w:r>
+        <w:r>
+          <w:rPr>
+            <w:noProof/>
+            <w:webHidden/>
+          </w:rPr>
+        </w:r>
+        <w:r>
+          <w:rPr>
+            <w:noProof/>
+            <w:webHidden/>
+          </w:rPr>
+          <w:fldChar w:fldCharType="separate"/>
+        </w:r>
+        <w:r>
+          <w:rPr>
+            <w:noProof/>
+            <w:webHidden/>
+          </w:rPr>
+          <w:t>7</w:t>
+        </w:r>
+        <w:r>
+          <w:rPr>
+            <w:noProof/>
+            <w:webHidden/>
+          </w:rPr>
+          <w:fldChar w:fldCharType="end"/>
+        </w:r>
+      </w:hyperlink>
+    </w:p>
+    <w:p>
+      <w:pPr>
+        <w:pStyle w:val="TOC3"/>
+        <w:rPr>
+          <w:rFonts w:asciiTheme="minorHAnsi" w:eastAsiaTheme="minorEastAsia" w:hAnsiTheme="minorHAnsi" w:cstheme="minorBidi"/>
+          <w:noProof/>
+          <w:sz w:val="22"/>
+          <w:szCs w:val="22"/>
+        </w:rPr>
+      </w:pPr>
+      <w:hyperlink w:anchor="_Toc321329579" w:history="1">
+        <w:r>
+          <w:rPr>
+            <w:rStyle w:val="Hyperlink"/>
+            <w:noProof/>
+          </w:rPr>
+          <w:t>2.4.4</w:t>
+        </w:r>
+        <w:r>
+          <w:rPr>
+            <w:rFonts w:asciiTheme="minorHAnsi" w:eastAsiaTheme="minorEastAsia" w:hAnsiTheme="minorHAnsi" w:cstheme="minorBidi"/>
+            <w:noProof/>
+            <w:sz w:val="22"/>
+            <w:szCs w:val="22"/>
+          </w:rPr>
+          <w:tab/>
+        </w:r>
+        <w:r>
+          <w:rPr>
+            <w:rStyle w:val="Hyperlink"/>
+            <w:noProof/>
+          </w:rPr>
+          <w:t>Analyst</w:t>
+        </w:r>
+        <w:r>
+          <w:rPr>
+            <w:noProof/>
+            <w:webHidden/>
+          </w:rPr>
+          <w:tab/>
+        </w:r>
+        <w:r>
+          <w:rPr>
+            <w:noProof/>
+            <w:webHidden/>
+          </w:rPr>
+          <w:fldChar w:fldCharType="begin"/>
+        </w:r>
+        <w:r>
+          <w:rPr>
+            <w:noProof/>
+            <w:webHidden/>
+          </w:rPr>
+          <w:instrText xml:space="preserve"> PAGEREF _Toc321329579 \h </w:instrText>
+        </w:r>
+        <w:r>
+          <w:rPr>
+            <w:noProof/>
+            <w:webHidden/>
+          </w:rPr>
+        </w:r>
+        <w:r>
+          <w:rPr>
+            <w:noProof/>
+            <w:webHidden/>
+          </w:rPr>
+          <w:fldChar w:fldCharType="separate"/>
+        </w:r>
+        <w:r>
+          <w:rPr>
+            <w:noProof/>
+            <w:webHidden/>
+          </w:rPr>
+          <w:t>7</w:t>
+        </w:r>
+        <w:r>
+          <w:rPr>
+            <w:noProof/>
+            <w:webHidden/>
+          </w:rPr>
+          <w:fldChar w:fldCharType="end"/>
+        </w:r>
+      </w:hyperlink>
+    </w:p>
+    <w:p>
+      <w:pPr>
+        <w:pStyle w:val="TOC2"/>
+        <w:tabs>
+          <w:tab w:val="left" w:pos="1000"/>
+        </w:tabs>
+        <w:rPr>
+          <w:rFonts w:asciiTheme="minorHAnsi" w:eastAsiaTheme="minorEastAsia" w:hAnsiTheme="minorHAnsi" w:cstheme="minorBidi"/>
+          <w:noProof/>
+          <w:sz w:val="22"/>
+          <w:szCs w:val="22"/>
+        </w:rPr>
+      </w:pPr>
+      <w:hyperlink w:anchor="_Toc321329580" w:history="1">
+        <w:r>
+          <w:rPr>
+            <w:rStyle w:val="Hyperlink"/>
+            <w:noProof/>
+          </w:rPr>
+          <w:t>2.5</w:t>
+        </w:r>
+        <w:r>
+          <w:rPr>
+            <w:rFonts w:asciiTheme="minorHAnsi" w:eastAsiaTheme="minorEastAsia" w:hAnsiTheme="minorHAnsi" w:cstheme="minorBidi"/>
+            <w:noProof/>
+            <w:sz w:val="22"/>
+            <w:szCs w:val="22"/>
+          </w:rPr>
+          <w:tab/>
+        </w:r>
+        <w:r>
+          <w:rPr>
+            <w:rStyle w:val="Hyperlink"/>
+            <w:noProof/>
+          </w:rPr>
+          <w:t>Key User Needs</w:t>
+        </w:r>
+        <w:r>
+          <w:rPr>
+            <w:noProof/>
+            <w:webHidden/>
+          </w:rPr>
+          <w:tab/>
+        </w:r>
+        <w:r>
+          <w:rPr>
+            <w:noProof/>
+            <w:webHidden/>
+          </w:rPr>
+          <w:fldChar w:fldCharType="begin"/>
+        </w:r>
+        <w:r>
+          <w:rPr>
+            <w:noProof/>
+            <w:webHidden/>
+          </w:rPr>
+          <w:instrText xml:space="preserve"> PAGEREF _Toc321329580 \h </w:instrText>
+        </w:r>
+        <w:r>
+          <w:rPr>
+            <w:noProof/>
+            <w:webHidden/>
+          </w:rPr>
+        </w:r>
+        <w:r>
+          <w:rPr>
+            <w:noProof/>
+            <w:webHidden/>
+          </w:rPr>
+          <w:fldChar w:fldCharType="separate"/>
+        </w:r>
+        <w:r>
+          <w:rPr>
+            <w:noProof/>
+            <w:webHidden/>
+          </w:rPr>
+          <w:t>7</w:t>
         </w:r>
         <w:r>
           <w:rPr>
@@ -987,13 +2032,13 @@
           <w:szCs w:val="22"/>
         </w:rPr>
       </w:pPr>
-      <w:hyperlink w:anchor="_Toc320563105" w:history="1">
+      <w:hyperlink w:anchor="_Toc321329581" w:history="1">
         <w:r>
           <w:rPr>
             <w:rStyle w:val="Hyperlink"/>
             <w:noProof/>
           </w:rPr>
-          <w:t>2.</w:t>
+          <w:t>3.</w:t>
         </w:r>
         <w:r>
           <w:rPr>
@@ -1009,7 +2054,7 @@
             <w:rStyle w:val="Hyperlink"/>
             <w:noProof/>
           </w:rPr>
-          <w:t>Stakeholder and User Descriptions</w:t>
+          <w:t>User Workflows</w:t>
         </w:r>
         <w:r>
           <w:rPr>
@@ -1030,7 +2075,7 @@
             <w:noProof/>
             <w:webHidden/>
           </w:rPr>
-          <w:instrText xml:space="preserve"> PAGEREF _Toc320563105 \h </w:instrText>
+          <w:instrText xml:space="preserve"> PAGEREF _Toc321329581 \h </w:instrText>
         </w:r>
         <w:r>
           <w:rPr>
@@ -1050,7 +2095,7 @@
             <w:noProof/>
             <w:webHidden/>
           </w:rPr>
-          <w:t>3</w:t>
+          <w:t>8</w:t>
         </w:r>
         <w:r>
           <w:rPr>
@@ -1074,13 +2119,13 @@
           <w:szCs w:val="22"/>
         </w:rPr>
       </w:pPr>
-      <w:hyperlink w:anchor="_Toc320563106" w:history="1">
+      <w:hyperlink w:anchor="_Toc321329582" w:history="1">
         <w:r>
           <w:rPr>
             <w:rStyle w:val="Hyperlink"/>
             <w:noProof/>
           </w:rPr>
-          <w:t>2.1</w:t>
+          <w:t>3.1</w:t>
         </w:r>
         <w:r>
           <w:rPr>
@@ -1096,7 +2141,7 @@
             <w:rStyle w:val="Hyperlink"/>
             <w:noProof/>
           </w:rPr>
-          <w:t>Market Demographics</w:t>
+          <w:t>Assay definition and approval</w:t>
         </w:r>
         <w:r>
           <w:rPr>
@@ -1117,7 +2162,7 @@
             <w:noProof/>
             <w:webHidden/>
           </w:rPr>
-          <w:instrText xml:space="preserve"> PAGEREF _Toc320563106 \h </w:instrText>
+          <w:instrText xml:space="preserve"> PAGEREF _Toc321329582 \h </w:instrText>
         </w:r>
         <w:r>
           <w:rPr>
@@ -1137,7 +2182,7 @@
             <w:noProof/>
             <w:webHidden/>
           </w:rPr>
-          <w:t>3</w:t>
+          <w:t>8</w:t>
         </w:r>
         <w:r>
           <w:rPr>
@@ -1161,13 +2206,13 @@
           <w:szCs w:val="22"/>
         </w:rPr>
       </w:pPr>
-      <w:hyperlink w:anchor="_Toc320563107" w:history="1">
+      <w:hyperlink w:anchor="_Toc321329583" w:history="1">
         <w:r>
           <w:rPr>
             <w:rStyle w:val="Hyperlink"/>
             <w:noProof/>
           </w:rPr>
-          <w:t>2.2</w:t>
+          <w:t>3.2</w:t>
         </w:r>
         <w:r>
           <w:rPr>
@@ -1183,7 +2228,7 @@
             <w:rStyle w:val="Hyperlink"/>
             <w:noProof/>
           </w:rPr>
-          <w:t>User Summary</w:t>
+          <w:t>Data Upload</w:t>
         </w:r>
         <w:r>
           <w:rPr>
@@ -1204,7 +2249,7 @@
             <w:noProof/>
             <w:webHidden/>
           </w:rPr>
-          <w:instrText xml:space="preserve"> PAGEREF _Toc320563107 \h </w:instrText>
+          <w:instrText xml:space="preserve"> PAGEREF _Toc321329583 \h </w:instrText>
         </w:r>
         <w:r>
           <w:rPr>
@@ -1224,7 +2269,7 @@
             <w:noProof/>
             <w:webHidden/>
           </w:rPr>
-          <w:t>3</w:t>
+          <w:t>8</w:t>
         </w:r>
         <w:r>
           <w:rPr>
@@ -1248,13 +2293,13 @@
           <w:szCs w:val="22"/>
         </w:rPr>
       </w:pPr>
-      <w:hyperlink w:anchor="_Toc320563108" w:history="1">
+      <w:hyperlink w:anchor="_Toc321329584" w:history="1">
         <w:r>
           <w:rPr>
             <w:rStyle w:val="Hyperlink"/>
             <w:noProof/>
           </w:rPr>
-          <w:t>2.3</w:t>
+          <w:t>3.3</w:t>
         </w:r>
         <w:r>
           <w:rPr>
@@ -1270,7 +2315,7 @@
             <w:rStyle w:val="Hyperlink"/>
             <w:noProof/>
           </w:rPr>
-          <w:t>User Environment</w:t>
+          <w:t>Dictionary curation</w:t>
         </w:r>
         <w:r>
           <w:rPr>
@@ -1291,7 +2336,7 @@
             <w:noProof/>
             <w:webHidden/>
           </w:rPr>
-          <w:instrText xml:space="preserve"> PAGEREF _Toc320563108 \h </w:instrText>
+          <w:instrText xml:space="preserve"> PAGEREF _Toc321329584 \h </w:instrText>
         </w:r>
         <w:r>
           <w:rPr>
@@ -1311,7 +2356,94 @@
             <w:noProof/>
             <w:webHidden/>
           </w:rPr>
-          <w:t>3</w:t>
+          <w:t>8</w:t>
+        </w:r>
+        <w:r>
+          <w:rPr>
+            <w:noProof/>
+            <w:webHidden/>
+          </w:rPr>
+          <w:fldChar w:fldCharType="end"/>
+        </w:r>
+      </w:hyperlink>
+    </w:p>
+    <w:p>
+      <w:pPr>
+        <w:pStyle w:val="TOC1"/>
+        <w:tabs>
+          <w:tab w:val="left" w:pos="432"/>
+        </w:tabs>
+        <w:rPr>
+          <w:rFonts w:asciiTheme="minorHAnsi" w:eastAsiaTheme="minorEastAsia" w:hAnsiTheme="minorHAnsi" w:cstheme="minorBidi"/>
+          <w:noProof/>
+          <w:sz w:val="22"/>
+          <w:szCs w:val="22"/>
+        </w:rPr>
+      </w:pPr>
+      <w:hyperlink w:anchor="_Toc321329585" w:history="1">
+        <w:r>
+          <w:rPr>
+            <w:rStyle w:val="Hyperlink"/>
+            <w:noProof/>
+          </w:rPr>
+          <w:t>4.</w:t>
+        </w:r>
+        <w:r>
+          <w:rPr>
+            <w:rFonts w:asciiTheme="minorHAnsi" w:eastAsiaTheme="minorEastAsia" w:hAnsiTheme="minorHAnsi" w:cstheme="minorBidi"/>
+            <w:noProof/>
+            <w:sz w:val="22"/>
+            <w:szCs w:val="22"/>
+          </w:rPr>
+          <w:tab/>
+        </w:r>
+        <w:r>
+          <w:rPr>
+            <w:rStyle w:val="Hyperlink"/>
+            <w:noProof/>
+          </w:rPr>
+          <w:t>Features</w:t>
+        </w:r>
+        <w:r>
+          <w:rPr>
+            <w:noProof/>
+            <w:webHidden/>
+          </w:rPr>
+          <w:tab/>
+        </w:r>
+        <w:r>
+          <w:rPr>
+            <w:noProof/>
+            <w:webHidden/>
+          </w:rPr>
+          <w:fldChar w:fldCharType="begin"/>
+        </w:r>
+        <w:r>
+          <w:rPr>
+            <w:noProof/>
+            <w:webHidden/>
+          </w:rPr>
+          <w:instrText xml:space="preserve"> PAGEREF _Toc321329585 \h </w:instrText>
+        </w:r>
+        <w:r>
+          <w:rPr>
+            <w:noProof/>
+            <w:webHidden/>
+          </w:rPr>
+        </w:r>
+        <w:r>
+          <w:rPr>
+            <w:noProof/>
+            <w:webHidden/>
+          </w:rPr>
+          <w:fldChar w:fldCharType="separate"/>
+        </w:r>
+        <w:r>
+          <w:rPr>
+            <w:noProof/>
+            <w:webHidden/>
+          </w:rPr>
+          <w:t>8</w:t>
         </w:r>
         <w:r>
           <w:rPr>
@@ -1335,13 +2467,13 @@
           <w:szCs w:val="22"/>
         </w:rPr>
       </w:pPr>
-      <w:hyperlink w:anchor="_Toc320563109" w:history="1">
+      <w:hyperlink w:anchor="_Toc321329586" w:history="1">
         <w:r>
           <w:rPr>
             <w:rStyle w:val="Hyperlink"/>
             <w:noProof/>
           </w:rPr>
-          <w:t>2.4</w:t>
+          <w:t>4.1</w:t>
         </w:r>
         <w:r>
           <w:rPr>
@@ -1357,7 +2489,7 @@
             <w:rStyle w:val="Hyperlink"/>
             <w:noProof/>
           </w:rPr>
-          <w:t>User Profiles</w:t>
+          <w:t>&lt;aFeature&gt;</w:t>
         </w:r>
         <w:r>
           <w:rPr>
@@ -1378,7 +2510,7 @@
             <w:noProof/>
             <w:webHidden/>
           </w:rPr>
-          <w:instrText xml:space="preserve"> PAGEREF _Toc320563109 \h </w:instrText>
+          <w:instrText xml:space="preserve"> PAGEREF _Toc321329586 \h </w:instrText>
         </w:r>
         <w:r>
           <w:rPr>
@@ -1398,175 +2530,7 @@
             <w:noProof/>
             <w:webHidden/>
           </w:rPr>
-          <w:t>4</w:t>
-        </w:r>
-        <w:r>
-          <w:rPr>
-            <w:noProof/>
-            <w:webHidden/>
-          </w:rPr>
-          <w:fldChar w:fldCharType="end"/>
-        </w:r>
-      </w:hyperlink>
-    </w:p>
-    <w:p>
-      <w:pPr>
-        <w:pStyle w:val="TOC3"/>
-        <w:rPr>
-          <w:rFonts w:asciiTheme="minorHAnsi" w:eastAsiaTheme="minorEastAsia" w:hAnsiTheme="minorHAnsi" w:cstheme="minorBidi"/>
-          <w:noProof/>
-          <w:sz w:val="22"/>
-          <w:szCs w:val="22"/>
-        </w:rPr>
-      </w:pPr>
-      <w:hyperlink w:anchor="_Toc320563110" w:history="1">
-        <w:r>
-          <w:rPr>
-            <w:rStyle w:val="Hyperlink"/>
-            <w:noProof/>
-          </w:rPr>
-          <w:t>2.4.1</w:t>
-        </w:r>
-        <w:r>
-          <w:rPr>
-            <w:rFonts w:asciiTheme="minorHAnsi" w:eastAsiaTheme="minorEastAsia" w:hAnsiTheme="minorHAnsi" w:cstheme="minorBidi"/>
-            <w:noProof/>
-            <w:sz w:val="22"/>
-            <w:szCs w:val="22"/>
-          </w:rPr>
-          <w:tab/>
-        </w:r>
-        <w:r>
-          <w:rPr>
-            <w:rStyle w:val="Hyperlink"/>
-            <w:noProof/>
-          </w:rPr>
-          <w:t>&lt;User Name&gt;</w:t>
-        </w:r>
-        <w:r>
-          <w:rPr>
-            <w:noProof/>
-            <w:webHidden/>
-          </w:rPr>
-          <w:tab/>
-        </w:r>
-        <w:r>
-          <w:rPr>
-            <w:noProof/>
-            <w:webHidden/>
-          </w:rPr>
-          <w:fldChar w:fldCharType="begin"/>
-        </w:r>
-        <w:r>
-          <w:rPr>
-            <w:noProof/>
-            <w:webHidden/>
-          </w:rPr>
-          <w:instrText xml:space="preserve"> PAGEREF _Toc320563110 \h </w:instrText>
-        </w:r>
-        <w:r>
-          <w:rPr>
-            <w:noProof/>
-            <w:webHidden/>
-          </w:rPr>
-        </w:r>
-        <w:r>
-          <w:rPr>
-            <w:noProof/>
-            <w:webHidden/>
-          </w:rPr>
-          <w:fldChar w:fldCharType="separate"/>
-        </w:r>
-        <w:r>
-          <w:rPr>
-            <w:noProof/>
-            <w:webHidden/>
-          </w:rPr>
-          <w:t>4</w:t>
-        </w:r>
-        <w:r>
-          <w:rPr>
-            <w:noProof/>
-            <w:webHidden/>
-          </w:rPr>
-          <w:fldChar w:fldCharType="end"/>
-        </w:r>
-      </w:hyperlink>
-    </w:p>
-    <w:p>
-      <w:pPr>
-        <w:pStyle w:val="TOC3"/>
-        <w:rPr>
-          <w:rFonts w:asciiTheme="minorHAnsi" w:eastAsiaTheme="minorEastAsia" w:hAnsiTheme="minorHAnsi" w:cstheme="minorBidi"/>
-          <w:noProof/>
-          <w:sz w:val="22"/>
-          <w:szCs w:val="22"/>
-        </w:rPr>
-      </w:pPr>
-      <w:hyperlink w:anchor="_Toc320563111" w:history="1">
-        <w:r>
-          <w:rPr>
-            <w:rStyle w:val="Hyperlink"/>
-            <w:noProof/>
-          </w:rPr>
-          <w:t>2.4.2</w:t>
-        </w:r>
-        <w:r>
-          <w:rPr>
-            <w:rFonts w:asciiTheme="minorHAnsi" w:eastAsiaTheme="minorEastAsia" w:hAnsiTheme="minorHAnsi" w:cstheme="minorBidi"/>
-            <w:noProof/>
-            <w:sz w:val="22"/>
-            <w:szCs w:val="22"/>
-          </w:rPr>
-          <w:tab/>
-        </w:r>
-        <w:r>
-          <w:rPr>
-            <w:rStyle w:val="Hyperlink"/>
-            <w:noProof/>
-          </w:rPr>
-          <w:t>&lt;Use r 2  Name&gt;</w:t>
-        </w:r>
-        <w:r>
-          <w:rPr>
-            <w:noProof/>
-            <w:webHidden/>
-          </w:rPr>
-          <w:tab/>
-        </w:r>
-        <w:r>
-          <w:rPr>
-            <w:noProof/>
-            <w:webHidden/>
-          </w:rPr>
-          <w:fldChar w:fldCharType="begin"/>
-        </w:r>
-        <w:r>
-          <w:rPr>
-            <w:noProof/>
-            <w:webHidden/>
-          </w:rPr>
-          <w:instrText xml:space="preserve"> PAGEREF _Toc320563111 \h </w:instrText>
-        </w:r>
-        <w:r>
-          <w:rPr>
-            <w:noProof/>
-            <w:webHidden/>
-          </w:rPr>
-        </w:r>
-        <w:r>
-          <w:rPr>
-            <w:noProof/>
-            <w:webHidden/>
-          </w:rPr>
-          <w:fldChar w:fldCharType="separate"/>
-        </w:r>
-        <w:r>
-          <w:rPr>
-            <w:noProof/>
-            <w:webHidden/>
-          </w:rPr>
-          <w:t>4</w:t>
+          <w:t>8</w:t>
         </w:r>
         <w:r>
           <w:rPr>
@@ -1590,13 +2554,13 @@
           <w:szCs w:val="22"/>
         </w:rPr>
       </w:pPr>
-      <w:hyperlink w:anchor="_Toc320563112" w:history="1">
+      <w:hyperlink w:anchor="_Toc321329587" w:history="1">
         <w:r>
           <w:rPr>
             <w:rStyle w:val="Hyperlink"/>
             <w:noProof/>
           </w:rPr>
-          <w:t>2.5</w:t>
+          <w:t>4.2</w:t>
         </w:r>
         <w:r>
           <w:rPr>
@@ -1612,7 +2576,7 @@
             <w:rStyle w:val="Hyperlink"/>
             <w:noProof/>
           </w:rPr>
-          <w:t>Key Stakeholder or User Needs</w:t>
+          <w:t>&lt;anotherFeature&gt;</w:t>
         </w:r>
         <w:r>
           <w:rPr>
@@ -1633,7 +2597,7 @@
             <w:noProof/>
             <w:webHidden/>
           </w:rPr>
-          <w:instrText xml:space="preserve"> PAGEREF _Toc320563112 \h </w:instrText>
+          <w:instrText xml:space="preserve"> PAGEREF _Toc321329587 \h </w:instrText>
         </w:r>
         <w:r>
           <w:rPr>
@@ -1653,529 +2617,7 @@
             <w:noProof/>
             <w:webHidden/>
           </w:rPr>
-          <w:t>5</w:t>
-        </w:r>
-        <w:r>
-          <w:rPr>
-            <w:noProof/>
-            <w:webHidden/>
-          </w:rPr>
-          <w:fldChar w:fldCharType="end"/>
-        </w:r>
-      </w:hyperlink>
-    </w:p>
-    <w:p>
-      <w:pPr>
-        <w:pStyle w:val="TOC1"/>
-        <w:tabs>
-          <w:tab w:val="left" w:pos="432"/>
-        </w:tabs>
-        <w:rPr>
-          <w:rFonts w:asciiTheme="minorHAnsi" w:eastAsiaTheme="minorEastAsia" w:hAnsiTheme="minorHAnsi" w:cstheme="minorBidi"/>
-          <w:noProof/>
-          <w:sz w:val="22"/>
-          <w:szCs w:val="22"/>
-        </w:rPr>
-      </w:pPr>
-      <w:hyperlink w:anchor="_Toc320563113" w:history="1">
-        <w:r>
-          <w:rPr>
-            <w:rStyle w:val="Hyperlink"/>
-            <w:noProof/>
-          </w:rPr>
-          <w:t>3.</w:t>
-        </w:r>
-        <w:r>
-          <w:rPr>
-            <w:rFonts w:asciiTheme="minorHAnsi" w:eastAsiaTheme="minorEastAsia" w:hAnsiTheme="minorHAnsi" w:cstheme="minorBidi"/>
-            <w:noProof/>
-            <w:sz w:val="22"/>
-            <w:szCs w:val="22"/>
-          </w:rPr>
-          <w:tab/>
-        </w:r>
-        <w:r>
-          <w:rPr>
-            <w:rStyle w:val="Hyperlink"/>
-            <w:noProof/>
-          </w:rPr>
-          <w:t>User Workflows</w:t>
-        </w:r>
-        <w:r>
-          <w:rPr>
-            <w:noProof/>
-            <w:webHidden/>
-          </w:rPr>
-          <w:tab/>
-        </w:r>
-        <w:r>
-          <w:rPr>
-            <w:noProof/>
-            <w:webHidden/>
-          </w:rPr>
-          <w:fldChar w:fldCharType="begin"/>
-        </w:r>
-        <w:r>
-          <w:rPr>
-            <w:noProof/>
-            <w:webHidden/>
-          </w:rPr>
-          <w:instrText xml:space="preserve"> PAGEREF _Toc320563113 \h </w:instrText>
-        </w:r>
-        <w:r>
-          <w:rPr>
-            <w:noProof/>
-            <w:webHidden/>
-          </w:rPr>
-        </w:r>
-        <w:r>
-          <w:rPr>
-            <w:noProof/>
-            <w:webHidden/>
-          </w:rPr>
-          <w:fldChar w:fldCharType="separate"/>
-        </w:r>
-        <w:r>
-          <w:rPr>
-            <w:noProof/>
-            <w:webHidden/>
-          </w:rPr>
-          <w:t>5</w:t>
-        </w:r>
-        <w:r>
-          <w:rPr>
-            <w:noProof/>
-            <w:webHidden/>
-          </w:rPr>
-          <w:fldChar w:fldCharType="end"/>
-        </w:r>
-      </w:hyperlink>
-    </w:p>
-    <w:p>
-      <w:pPr>
-        <w:pStyle w:val="TOC2"/>
-        <w:tabs>
-          <w:tab w:val="left" w:pos="1000"/>
-        </w:tabs>
-        <w:rPr>
-          <w:rFonts w:asciiTheme="minorHAnsi" w:eastAsiaTheme="minorEastAsia" w:hAnsiTheme="minorHAnsi" w:cstheme="minorBidi"/>
-          <w:noProof/>
-          <w:sz w:val="22"/>
-          <w:szCs w:val="22"/>
-        </w:rPr>
-      </w:pPr>
-      <w:hyperlink w:anchor="_Toc320563114" w:history="1">
-        <w:r>
-          <w:rPr>
-            <w:rStyle w:val="Hyperlink"/>
-            <w:noProof/>
-          </w:rPr>
-          <w:t>3.1</w:t>
-        </w:r>
-        <w:r>
-          <w:rPr>
-            <w:rFonts w:asciiTheme="minorHAnsi" w:eastAsiaTheme="minorEastAsia" w:hAnsiTheme="minorHAnsi" w:cstheme="minorBidi"/>
-            <w:noProof/>
-            <w:sz w:val="22"/>
-            <w:szCs w:val="22"/>
-          </w:rPr>
-          <w:tab/>
-        </w:r>
-        <w:r>
-          <w:rPr>
-            <w:rStyle w:val="Hyperlink"/>
-            <w:noProof/>
-          </w:rPr>
-          <w:t>&lt;aFeature&gt;</w:t>
-        </w:r>
-        <w:r>
-          <w:rPr>
-            <w:noProof/>
-            <w:webHidden/>
-          </w:rPr>
-          <w:tab/>
-        </w:r>
-        <w:r>
-          <w:rPr>
-            <w:noProof/>
-            <w:webHidden/>
-          </w:rPr>
-          <w:fldChar w:fldCharType="begin"/>
-        </w:r>
-        <w:r>
-          <w:rPr>
-            <w:noProof/>
-            <w:webHidden/>
-          </w:rPr>
-          <w:instrText xml:space="preserve"> PAGEREF _Toc320563114 \h </w:instrText>
-        </w:r>
-        <w:r>
-          <w:rPr>
-            <w:noProof/>
-            <w:webHidden/>
-          </w:rPr>
-        </w:r>
-        <w:r>
-          <w:rPr>
-            <w:noProof/>
-            <w:webHidden/>
-          </w:rPr>
-          <w:fldChar w:fldCharType="separate"/>
-        </w:r>
-        <w:r>
-          <w:rPr>
-            <w:noProof/>
-            <w:webHidden/>
-          </w:rPr>
-          <w:t>5</w:t>
-        </w:r>
-        <w:r>
-          <w:rPr>
-            <w:noProof/>
-            <w:webHidden/>
-          </w:rPr>
-          <w:fldChar w:fldCharType="end"/>
-        </w:r>
-      </w:hyperlink>
-    </w:p>
-    <w:p>
-      <w:pPr>
-        <w:pStyle w:val="TOC2"/>
-        <w:tabs>
-          <w:tab w:val="left" w:pos="1000"/>
-        </w:tabs>
-        <w:rPr>
-          <w:rFonts w:asciiTheme="minorHAnsi" w:eastAsiaTheme="minorEastAsia" w:hAnsiTheme="minorHAnsi" w:cstheme="minorBidi"/>
-          <w:noProof/>
-          <w:sz w:val="22"/>
-          <w:szCs w:val="22"/>
-        </w:rPr>
-      </w:pPr>
-      <w:hyperlink w:anchor="_Toc320563115" w:history="1">
-        <w:r>
-          <w:rPr>
-            <w:rStyle w:val="Hyperlink"/>
-            <w:noProof/>
-          </w:rPr>
-          <w:t>3.2</w:t>
-        </w:r>
-        <w:r>
-          <w:rPr>
-            <w:rFonts w:asciiTheme="minorHAnsi" w:eastAsiaTheme="minorEastAsia" w:hAnsiTheme="minorHAnsi" w:cstheme="minorBidi"/>
-            <w:noProof/>
-            <w:sz w:val="22"/>
-            <w:szCs w:val="22"/>
-          </w:rPr>
-          <w:tab/>
-        </w:r>
-        <w:r>
-          <w:rPr>
-            <w:rStyle w:val="Hyperlink"/>
-            <w:noProof/>
-          </w:rPr>
-          <w:t>&lt;anotherFeature&gt;</w:t>
-        </w:r>
-        <w:r>
-          <w:rPr>
-            <w:noProof/>
-            <w:webHidden/>
-          </w:rPr>
-          <w:tab/>
-        </w:r>
-        <w:r>
-          <w:rPr>
-            <w:noProof/>
-            <w:webHidden/>
-          </w:rPr>
-          <w:fldChar w:fldCharType="begin"/>
-        </w:r>
-        <w:r>
-          <w:rPr>
-            <w:noProof/>
-            <w:webHidden/>
-          </w:rPr>
-          <w:instrText xml:space="preserve"> PAGEREF _Toc320563115 \h </w:instrText>
-        </w:r>
-        <w:r>
-          <w:rPr>
-            <w:noProof/>
-            <w:webHidden/>
-          </w:rPr>
-        </w:r>
-        <w:r>
-          <w:rPr>
-            <w:noProof/>
-            <w:webHidden/>
-          </w:rPr>
-          <w:fldChar w:fldCharType="separate"/>
-        </w:r>
-        <w:r>
-          <w:rPr>
-            <w:noProof/>
-            <w:webHidden/>
-          </w:rPr>
-          <w:t>5</w:t>
-        </w:r>
-        <w:r>
-          <w:rPr>
-            <w:noProof/>
-            <w:webHidden/>
-          </w:rPr>
-          <w:fldChar w:fldCharType="end"/>
-        </w:r>
-      </w:hyperlink>
-    </w:p>
-    <w:p>
-      <w:pPr>
-        <w:pStyle w:val="TOC1"/>
-        <w:tabs>
-          <w:tab w:val="left" w:pos="432"/>
-        </w:tabs>
-        <w:rPr>
-          <w:rFonts w:asciiTheme="minorHAnsi" w:eastAsiaTheme="minorEastAsia" w:hAnsiTheme="minorHAnsi" w:cstheme="minorBidi"/>
-          <w:noProof/>
-          <w:sz w:val="22"/>
-          <w:szCs w:val="22"/>
-        </w:rPr>
-      </w:pPr>
-      <w:hyperlink w:anchor="_Toc320563116" w:history="1">
-        <w:r>
-          <w:rPr>
-            <w:rStyle w:val="Hyperlink"/>
-            <w:noProof/>
-          </w:rPr>
-          <w:t>4.</w:t>
-        </w:r>
-        <w:r>
-          <w:rPr>
-            <w:rFonts w:asciiTheme="minorHAnsi" w:eastAsiaTheme="minorEastAsia" w:hAnsiTheme="minorHAnsi" w:cstheme="minorBidi"/>
-            <w:noProof/>
-            <w:sz w:val="22"/>
-            <w:szCs w:val="22"/>
-          </w:rPr>
-          <w:tab/>
-        </w:r>
-        <w:r>
-          <w:rPr>
-            <w:rStyle w:val="Hyperlink"/>
-            <w:noProof/>
-          </w:rPr>
-          <w:t>Features</w:t>
-        </w:r>
-        <w:r>
-          <w:rPr>
-            <w:noProof/>
-            <w:webHidden/>
-          </w:rPr>
-          <w:tab/>
-        </w:r>
-        <w:r>
-          <w:rPr>
-            <w:noProof/>
-            <w:webHidden/>
-          </w:rPr>
-          <w:fldChar w:fldCharType="begin"/>
-        </w:r>
-        <w:r>
-          <w:rPr>
-            <w:noProof/>
-            <w:webHidden/>
-          </w:rPr>
-          <w:instrText xml:space="preserve"> PAGEREF _Toc320563116 \h </w:instrText>
-        </w:r>
-        <w:r>
-          <w:rPr>
-            <w:noProof/>
-            <w:webHidden/>
-          </w:rPr>
-        </w:r>
-        <w:r>
-          <w:rPr>
-            <w:noProof/>
-            <w:webHidden/>
-          </w:rPr>
-          <w:fldChar w:fldCharType="separate"/>
-        </w:r>
-        <w:r>
-          <w:rPr>
-            <w:noProof/>
-            <w:webHidden/>
-          </w:rPr>
-          <w:t>5</w:t>
-        </w:r>
-        <w:r>
-          <w:rPr>
-            <w:noProof/>
-            <w:webHidden/>
-          </w:rPr>
-          <w:fldChar w:fldCharType="end"/>
-        </w:r>
-      </w:hyperlink>
-    </w:p>
-    <w:p>
-      <w:pPr>
-        <w:pStyle w:val="TOC2"/>
-        <w:tabs>
-          <w:tab w:val="left" w:pos="1000"/>
-        </w:tabs>
-        <w:rPr>
-          <w:rFonts w:asciiTheme="minorHAnsi" w:eastAsiaTheme="minorEastAsia" w:hAnsiTheme="minorHAnsi" w:cstheme="minorBidi"/>
-          <w:noProof/>
-          <w:sz w:val="22"/>
-          <w:szCs w:val="22"/>
-        </w:rPr>
-      </w:pPr>
-      <w:hyperlink w:anchor="_Toc320563117" w:history="1">
-        <w:r>
-          <w:rPr>
-            <w:rStyle w:val="Hyperlink"/>
-            <w:noProof/>
-          </w:rPr>
-          <w:t>4.1</w:t>
-        </w:r>
-        <w:r>
-          <w:rPr>
-            <w:rFonts w:asciiTheme="minorHAnsi" w:eastAsiaTheme="minorEastAsia" w:hAnsiTheme="minorHAnsi" w:cstheme="minorBidi"/>
-            <w:noProof/>
-            <w:sz w:val="22"/>
-            <w:szCs w:val="22"/>
-          </w:rPr>
-          <w:tab/>
-        </w:r>
-        <w:r>
-          <w:rPr>
-            <w:rStyle w:val="Hyperlink"/>
-            <w:noProof/>
-          </w:rPr>
-          <w:t>&lt;aFeature&gt;</w:t>
-        </w:r>
-        <w:r>
-          <w:rPr>
-            <w:noProof/>
-            <w:webHidden/>
-          </w:rPr>
-          <w:tab/>
-        </w:r>
-        <w:r>
-          <w:rPr>
-            <w:noProof/>
-            <w:webHidden/>
-          </w:rPr>
-          <w:fldChar w:fldCharType="begin"/>
-        </w:r>
-        <w:r>
-          <w:rPr>
-            <w:noProof/>
-            <w:webHidden/>
-          </w:rPr>
-          <w:instrText xml:space="preserve"> PAGEREF _Toc320563117 \h </w:instrText>
-        </w:r>
-        <w:r>
-          <w:rPr>
-            <w:noProof/>
-            <w:webHidden/>
-          </w:rPr>
-        </w:r>
-        <w:r>
-          <w:rPr>
-            <w:noProof/>
-            <w:webHidden/>
-          </w:rPr>
-          <w:fldChar w:fldCharType="separate"/>
-        </w:r>
-        <w:r>
-          <w:rPr>
-            <w:noProof/>
-            <w:webHidden/>
-          </w:rPr>
-          <w:t>5</w:t>
-        </w:r>
-        <w:r>
-          <w:rPr>
-            <w:noProof/>
-            <w:webHidden/>
-          </w:rPr>
-          <w:fldChar w:fldCharType="end"/>
-        </w:r>
-      </w:hyperlink>
-    </w:p>
-    <w:p>
-      <w:pPr>
-        <w:pStyle w:val="TOC2"/>
-        <w:tabs>
-          <w:tab w:val="left" w:pos="1000"/>
-        </w:tabs>
-        <w:rPr>
-          <w:rFonts w:asciiTheme="minorHAnsi" w:eastAsiaTheme="minorEastAsia" w:hAnsiTheme="minorHAnsi" w:cstheme="minorBidi"/>
-          <w:noProof/>
-          <w:sz w:val="22"/>
-          <w:szCs w:val="22"/>
-        </w:rPr>
-      </w:pPr>
-      <w:hyperlink w:anchor="_Toc320563118" w:history="1">
-        <w:r>
-          <w:rPr>
-            <w:rStyle w:val="Hyperlink"/>
-            <w:noProof/>
-          </w:rPr>
-          <w:t>4.2</w:t>
-        </w:r>
-        <w:r>
-          <w:rPr>
-            <w:rFonts w:asciiTheme="minorHAnsi" w:eastAsiaTheme="minorEastAsia" w:hAnsiTheme="minorHAnsi" w:cstheme="minorBidi"/>
-            <w:noProof/>
-            <w:sz w:val="22"/>
-            <w:szCs w:val="22"/>
-          </w:rPr>
-          <w:tab/>
-        </w:r>
-        <w:r>
-          <w:rPr>
-            <w:rStyle w:val="Hyperlink"/>
-            <w:noProof/>
-          </w:rPr>
-          <w:t>&lt;anotherFeature&gt;</w:t>
-        </w:r>
-        <w:r>
-          <w:rPr>
-            <w:noProof/>
-            <w:webHidden/>
-          </w:rPr>
-          <w:tab/>
-        </w:r>
-        <w:r>
-          <w:rPr>
-            <w:noProof/>
-            <w:webHidden/>
-          </w:rPr>
-          <w:fldChar w:fldCharType="begin"/>
-        </w:r>
-        <w:r>
-          <w:rPr>
-            <w:noProof/>
-            <w:webHidden/>
-          </w:rPr>
-          <w:instrText xml:space="preserve"> PAGEREF _Toc320563118 \h </w:instrText>
-        </w:r>
-        <w:r>
-          <w:rPr>
-            <w:noProof/>
-            <w:webHidden/>
-          </w:rPr>
-        </w:r>
-        <w:r>
-          <w:rPr>
-            <w:noProof/>
-            <w:webHidden/>
-          </w:rPr>
-          <w:fldChar w:fldCharType="separate"/>
-        </w:r>
-        <w:r>
-          <w:rPr>
-            <w:noProof/>
-            <w:webHidden/>
-          </w:rPr>
-          <w:t>5</w:t>
+          <w:t>8</w:t>
         </w:r>
         <w:r>
           <w:rPr>
@@ -2211,17 +2653,17 @@
       <w:pPr>
         <w:pStyle w:val="Heading1"/>
       </w:pPr>
-      <w:bookmarkStart w:id="0" w:name="_Toc456598586"/>
-      <w:bookmarkStart w:id="1" w:name="_Toc456600917"/>
-      <w:bookmarkStart w:id="2" w:name="_Toc320563099"/>
-      <w:bookmarkStart w:id="3" w:name="_Toc436203377"/>
-      <w:bookmarkStart w:id="4" w:name="_Toc452813577"/>
+      <w:bookmarkStart w:id="5" w:name="_Toc456598586"/>
+      <w:bookmarkStart w:id="6" w:name="_Toc456600917"/>
+      <w:bookmarkStart w:id="7" w:name="_Toc436203377"/>
+      <w:bookmarkStart w:id="8" w:name="_Toc452813577"/>
+      <w:bookmarkStart w:id="9" w:name="_Toc321329563"/>
       <w:r>
         <w:t>Introduction</w:t>
       </w:r>
-      <w:bookmarkEnd w:id="0"/>
-      <w:bookmarkEnd w:id="1"/>
-      <w:bookmarkEnd w:id="2"/>
+      <w:bookmarkEnd w:id="5"/>
+      <w:bookmarkEnd w:id="6"/>
+      <w:bookmarkEnd w:id="9"/>
     </w:p>
     <w:p>
       <w:pPr>
@@ -2257,15 +2699,15 @@
       <w:pPr>
         <w:pStyle w:val="Heading2"/>
       </w:pPr>
-      <w:bookmarkStart w:id="5" w:name="_Toc456598588"/>
-      <w:bookmarkStart w:id="6" w:name="_Toc456600919"/>
-      <w:bookmarkStart w:id="7" w:name="_Toc320563101"/>
+      <w:bookmarkStart w:id="10" w:name="_Toc456598588"/>
+      <w:bookmarkStart w:id="11" w:name="_Toc456600919"/>
+      <w:bookmarkStart w:id="12" w:name="_Toc321329564"/>
       <w:r>
         <w:t>Scope</w:t>
       </w:r>
-      <w:bookmarkEnd w:id="5"/>
-      <w:bookmarkEnd w:id="6"/>
-      <w:bookmarkEnd w:id="7"/>
+      <w:bookmarkEnd w:id="10"/>
+      <w:bookmarkEnd w:id="11"/>
+      <w:bookmarkEnd w:id="12"/>
     </w:p>
     <w:p>
       <w:pPr>
@@ -2295,15 +2737,15 @@
       <w:pPr>
         <w:pStyle w:val="Heading2"/>
       </w:pPr>
-      <w:bookmarkStart w:id="8" w:name="_Toc456598589"/>
-      <w:bookmarkStart w:id="9" w:name="_Toc456600920"/>
-      <w:bookmarkStart w:id="10" w:name="_Toc320563102"/>
+      <w:bookmarkStart w:id="13" w:name="_Toc456598589"/>
+      <w:bookmarkStart w:id="14" w:name="_Toc456600920"/>
+      <w:bookmarkStart w:id="15" w:name="_Toc321329565"/>
       <w:r>
         <w:t>Definitions, Acronyms, and Abbreviations</w:t>
       </w:r>
-      <w:bookmarkEnd w:id="8"/>
-      <w:bookmarkEnd w:id="9"/>
-      <w:bookmarkEnd w:id="10"/>
+      <w:bookmarkEnd w:id="13"/>
+      <w:bookmarkEnd w:id="14"/>
+      <w:bookmarkEnd w:id="15"/>
     </w:p>
     <w:tbl>
       <w:tblPr>
@@ -2347,6 +2789,9 @@
         </w:tc>
       </w:tr>
       <w:tr>
+        <w:trPr>
+          <w:del w:id="16" w:author="Simon Chatwin" w:date="2012-04-04T19:17:00Z"/>
+        </w:trPr>
         <w:tc>
           <w:tcPr>
             <w:tcW w:w="1188" w:type="dxa"/>
@@ -2355,10 +2800,15 @@
             <w:pPr>
               <w:pStyle w:val="BodyText"/>
               <w:ind w:left="0"/>
-            </w:pPr>
-            <w:r>
-              <w:t>BARD</w:t>
-            </w:r>
+              <w:rPr>
+                <w:del w:id="17" w:author="Simon Chatwin" w:date="2012-04-04T19:17:00Z"/>
+              </w:rPr>
+            </w:pPr>
+            <w:del w:id="18" w:author="Simon Chatwin" w:date="2012-04-04T19:17:00Z">
+              <w:r>
+                <w:delText>BARD</w:delText>
+              </w:r>
+            </w:del>
           </w:p>
         </w:tc>
         <w:tc>
@@ -2369,32 +2819,27 @@
             <w:pPr>
               <w:pStyle w:val="BodyText"/>
               <w:ind w:left="0"/>
-            </w:pPr>
-            <w:proofErr w:type="spellStart"/>
-            <w:r>
-              <w:t>BioAssay</w:t>
-            </w:r>
-            <w:proofErr w:type="spellEnd"/>
-            <w:r>
-              <w:t xml:space="preserve"> R</w:t>
-            </w:r>
-            <w:r>
-              <w:t>esearch</w:t>
-            </w:r>
-            <w:r>
-              <w:t xml:space="preserve"> </w:t>
-            </w:r>
-            <w:proofErr w:type="spellStart"/>
-            <w:r>
-              <w:t>Data</w:t>
-            </w:r>
-            <w:r>
-              <w:t>store</w:t>
-            </w:r>
-            <w:proofErr w:type="spellEnd"/>
-            <w:r>
-              <w:t xml:space="preserve"> – this project</w:t>
-            </w:r>
+              <w:rPr>
+                <w:del w:id="19" w:author="Simon Chatwin" w:date="2012-04-04T19:17:00Z"/>
+              </w:rPr>
+            </w:pPr>
+            <w:del w:id="20" w:author="Simon Chatwin" w:date="2012-04-04T19:17:00Z">
+              <w:r>
+                <w:delText>BioAssay R</w:delText>
+              </w:r>
+              <w:r>
+                <w:delText>esearch</w:delText>
+              </w:r>
+              <w:r>
+                <w:delText xml:space="preserve"> Data</w:delText>
+              </w:r>
+              <w:r>
+                <w:delText>store</w:delText>
+              </w:r>
+              <w:r>
+                <w:delText xml:space="preserve"> – this project</w:delText>
+              </w:r>
+            </w:del>
           </w:p>
         </w:tc>
       </w:tr>
@@ -2428,20 +2873,179 @@
           </w:p>
         </w:tc>
       </w:tr>
+      <w:tr>
+        <w:trPr>
+          <w:ins w:id="21" w:author="Simon Chatwin" w:date="2012-04-04T19:13:00Z"/>
+        </w:trPr>
+        <w:tc>
+          <w:tcPr>
+            <w:tcW w:w="1188" w:type="dxa"/>
+          </w:tcPr>
+          <w:p>
+            <w:pPr>
+              <w:pStyle w:val="BodyText"/>
+              <w:ind w:left="0"/>
+              <w:rPr>
+                <w:ins w:id="22" w:author="Simon Chatwin" w:date="2012-04-04T19:13:00Z"/>
+              </w:rPr>
+            </w:pPr>
+            <w:ins w:id="23" w:author="Simon Chatwin" w:date="2012-04-04T19:13:00Z">
+              <w:r>
+                <w:t>Assay</w:t>
+              </w:r>
+            </w:ins>
+          </w:p>
+        </w:tc>
+        <w:tc>
+          <w:tcPr>
+            <w:tcW w:w="7668" w:type="dxa"/>
+          </w:tcPr>
+          <w:p>
+            <w:pPr>
+              <w:pStyle w:val="BodyText"/>
+              <w:ind w:left="0"/>
+              <w:rPr>
+                <w:ins w:id="24" w:author="Simon Chatwin" w:date="2012-04-04T19:13:00Z"/>
+              </w:rPr>
+            </w:pPr>
+            <w:ins w:id="25" w:author="Simon Chatwin" w:date="2012-04-04T19:15:00Z">
+              <w:r>
+                <w:t xml:space="preserve">The set of result types, </w:t>
+              </w:r>
+              <w:r>
+                <w:t>conditions</w:t>
+              </w:r>
+              <w:r>
+                <w:t xml:space="preserve">, and design parameters that define the results in their </w:t>
+              </w:r>
+            </w:ins>
+            <w:ins w:id="26" w:author="Simon Chatwin" w:date="2012-04-04T19:16:00Z">
+              <w:r>
+                <w:t>scientific</w:t>
+              </w:r>
+            </w:ins>
+            <w:ins w:id="27" w:author="Simon Chatwin" w:date="2012-04-04T19:15:00Z">
+              <w:r>
+                <w:t xml:space="preserve"> </w:t>
+              </w:r>
+            </w:ins>
+            <w:ins w:id="28" w:author="Simon Chatwin" w:date="2012-04-04T19:16:00Z">
+              <w:r>
+                <w:t xml:space="preserve">context.  An assay has no substances attached to it (unlike PubChem </w:t>
+              </w:r>
+              <w:r>
+                <w:t>–</w:t>
+              </w:r>
+              <w:r>
+                <w:t xml:space="preserve"> see </w:t>
+              </w:r>
+              <w:r>
+                <w:t>“</w:t>
+              </w:r>
+              <w:r>
+                <w:t>Experiment</w:t>
+              </w:r>
+              <w:r>
+                <w:t>”</w:t>
+              </w:r>
+              <w:r>
+                <w:t xml:space="preserve"> below.</w:t>
+              </w:r>
+            </w:ins>
+          </w:p>
+        </w:tc>
+      </w:tr>
+      <w:tr>
+        <w:trPr>
+          <w:ins w:id="29" w:author="Simon Chatwin" w:date="2012-04-04T19:13:00Z"/>
+        </w:trPr>
+        <w:tc>
+          <w:tcPr>
+            <w:tcW w:w="1188" w:type="dxa"/>
+          </w:tcPr>
+          <w:p>
+            <w:pPr>
+              <w:pStyle w:val="BodyText"/>
+              <w:ind w:left="0"/>
+              <w:rPr>
+                <w:ins w:id="30" w:author="Simon Chatwin" w:date="2012-04-04T19:13:00Z"/>
+              </w:rPr>
+            </w:pPr>
+            <w:ins w:id="31" w:author="Simon Chatwin" w:date="2012-04-04T19:13:00Z">
+              <w:r>
+                <w:t>Experiment</w:t>
+              </w:r>
+            </w:ins>
+          </w:p>
+        </w:tc>
+        <w:tc>
+          <w:tcPr>
+            <w:tcW w:w="7668" w:type="dxa"/>
+          </w:tcPr>
+          <w:p>
+            <w:pPr>
+              <w:pStyle w:val="BodyText"/>
+              <w:ind w:left="0"/>
+              <w:rPr>
+                <w:ins w:id="32" w:author="Simon Chatwin" w:date="2012-04-04T19:13:00Z"/>
+              </w:rPr>
+            </w:pPr>
+            <w:ins w:id="33" w:author="Simon Chatwin" w:date="2012-04-04T19:14:00Z">
+              <w:r>
+                <w:t>This is an assay run or a collection of results from several assay runs gathered together for data entry in one session.  The Experiment more closely mirro</w:t>
+              </w:r>
+            </w:ins>
+            <w:ins w:id="34" w:author="Simon Chatwin" w:date="2012-04-04T19:17:00Z">
+              <w:r>
+                <w:t>r</w:t>
+              </w:r>
+            </w:ins>
+            <w:ins w:id="35" w:author="Simon Chatwin" w:date="2012-04-04T19:14:00Z">
+              <w:r>
+                <w:t>s the Pu</w:t>
+              </w:r>
+            </w:ins>
+            <w:ins w:id="36" w:author="Simon Chatwin" w:date="2012-04-04T19:17:00Z">
+              <w:r>
+                <w:t>b</w:t>
+              </w:r>
+            </w:ins>
+            <w:ins w:id="37" w:author="Simon Chatwin" w:date="2012-04-04T19:14:00Z">
+              <w:r>
+                <w:t xml:space="preserve">Chem definition of </w:t>
+              </w:r>
+            </w:ins>
+            <w:ins w:id="38" w:author="Simon Chatwin" w:date="2012-04-04T19:15:00Z">
+              <w:r>
+                <w:t xml:space="preserve">an </w:t>
+              </w:r>
+              <w:r>
+                <w:t>“</w:t>
+              </w:r>
+              <w:r>
+                <w:t>Assay</w:t>
+              </w:r>
+              <w:r>
+                <w:t>”</w:t>
+              </w:r>
+            </w:ins>
+          </w:p>
+        </w:tc>
+      </w:tr>
     </w:tbl>
     <w:p>
       <w:pPr>
         <w:pStyle w:val="Heading2"/>
       </w:pPr>
-      <w:bookmarkStart w:id="11" w:name="_Toc456598590"/>
-      <w:bookmarkStart w:id="12" w:name="_Toc456600921"/>
-      <w:bookmarkStart w:id="13" w:name="_Toc320563103"/>
+      <w:bookmarkStart w:id="39" w:name="_Toc456598590"/>
+      <w:bookmarkStart w:id="40" w:name="_Toc456600921"/>
+      <w:bookmarkStart w:id="41" w:name="_Toc321329566"/>
       <w:r>
         <w:t>References</w:t>
       </w:r>
-      <w:bookmarkEnd w:id="11"/>
-      <w:bookmarkEnd w:id="12"/>
-      <w:bookmarkEnd w:id="13"/>
+      <w:bookmarkEnd w:id="39"/>
+      <w:bookmarkEnd w:id="40"/>
+      <w:bookmarkEnd w:id="41"/>
     </w:p>
     <w:p>
       <w:pPr>
@@ -2455,30 +3059,36 @@
       <w:pPr>
         <w:pStyle w:val="Heading1"/>
       </w:pPr>
-      <w:bookmarkStart w:id="14" w:name="_Toc447960005"/>
-      <w:bookmarkStart w:id="15" w:name="_Toc452813581"/>
-      <w:bookmarkStart w:id="16" w:name="_Toc320563105"/>
-      <w:bookmarkStart w:id="17" w:name="_Toc436203381"/>
-      <w:bookmarkEnd w:id="3"/>
-      <w:bookmarkEnd w:id="4"/>
+      <w:bookmarkStart w:id="42" w:name="_Toc447960005"/>
+      <w:bookmarkStart w:id="43" w:name="_Toc452813581"/>
+      <w:bookmarkStart w:id="44" w:name="_Toc436203381"/>
+      <w:bookmarkStart w:id="45" w:name="_Toc321329567"/>
+      <w:bookmarkEnd w:id="7"/>
+      <w:bookmarkEnd w:id="8"/>
       <w:r>
         <w:t>Stakeholder and User Descriptions</w:t>
       </w:r>
-      <w:bookmarkEnd w:id="14"/>
-      <w:bookmarkEnd w:id="15"/>
-      <w:bookmarkEnd w:id="16"/>
+      <w:bookmarkEnd w:id="42"/>
+      <w:bookmarkEnd w:id="43"/>
+      <w:bookmarkEnd w:id="45"/>
     </w:p>
     <w:p>
       <w:pPr>
         <w:pStyle w:val="Heading2"/>
       </w:pPr>
-      <w:bookmarkStart w:id="18" w:name="_Toc452813584"/>
-      <w:bookmarkStart w:id="19" w:name="_Toc320563107"/>
+      <w:bookmarkStart w:id="46" w:name="_Toc452813584"/>
+      <w:bookmarkStart w:id="47" w:name="_Toc321329568"/>
+      <w:commentRangeStart w:id="48"/>
       <w:r>
         <w:t>User Summary</w:t>
       </w:r>
-      <w:bookmarkEnd w:id="18"/>
-      <w:bookmarkEnd w:id="19"/>
+      <w:bookmarkEnd w:id="46"/>
+      <w:bookmarkEnd w:id="47"/>
+      <w:ins w:id="49" w:author="Ying Su" w:date="2012-04-02T10:08:00Z">
+        <w:r>
+          <w:t xml:space="preserve"> </w:t>
+        </w:r>
+      </w:ins>
     </w:p>
     <w:tbl>
       <w:tblPr>
@@ -2518,11 +3128,19 @@
                 <w:b/>
               </w:rPr>
             </w:pPr>
+            <w:commentRangeStart w:id="50"/>
             <w:r>
               <w:rPr>
                 <w:b/>
               </w:rPr>
               <w:t>Name</w:t>
+            </w:r>
+            <w:commentRangeEnd w:id="50"/>
+            <w:r>
+              <w:rPr>
+                <w:rStyle w:val="CommentReference"/>
+              </w:rPr>
+              <w:commentReference w:id="50"/>
             </w:r>
           </w:p>
         </w:tc>
@@ -2621,6 +3239,11 @@
             <w:r>
               <w:t>Biologist</w:t>
             </w:r>
+            <w:ins w:id="51" w:author="Ying Su" w:date="2012-04-02T09:58:00Z">
+              <w:r>
+                <w:t>s</w:t>
+              </w:r>
+            </w:ins>
           </w:p>
         </w:tc>
         <w:tc>
@@ -2631,8 +3254,67 @@
             <w:pPr>
               <w:pStyle w:val="Tabletext"/>
             </w:pPr>
-            <w:r>
-              <w:t>Team lead thru grad student who defines the assay, runs it and calculates results. Interested in doing the minimum necessary to ensure grant money keeps flowing</w:t>
+            <w:del w:id="52" w:author="Ying Su" w:date="2012-04-02T09:57:00Z">
+              <w:r>
+                <w:delText>Team lead thru grad student</w:delText>
+              </w:r>
+            </w:del>
+            <w:ins w:id="53" w:author="Ying Su" w:date="2012-04-02T09:57:00Z">
+              <w:r>
+                <w:t>Scientist</w:t>
+              </w:r>
+            </w:ins>
+            <w:r>
+              <w:t xml:space="preserve"> who </w:t>
+            </w:r>
+            <w:ins w:id="54" w:author="Ying Su" w:date="2012-04-02T09:58:00Z">
+              <w:r>
+                <w:t>develop</w:t>
+              </w:r>
+            </w:ins>
+            <w:ins w:id="55" w:author="Simon Chatwin" w:date="2012-04-04T19:18:00Z">
+              <w:r>
+                <w:t>s</w:t>
+              </w:r>
+            </w:ins>
+            <w:ins w:id="56" w:author="Ying Su" w:date="2012-04-02T09:58:00Z">
+              <w:r>
+                <w:t xml:space="preserve"> </w:t>
+              </w:r>
+            </w:ins>
+            <w:del w:id="57" w:author="Ying Su" w:date="2012-04-02T09:58:00Z">
+              <w:r>
+                <w:delText xml:space="preserve">defines </w:delText>
+              </w:r>
+            </w:del>
+            <w:r>
+              <w:t>the assay, run</w:t>
+            </w:r>
+            <w:del w:id="58" w:author="Simon Chatwin" w:date="2012-04-04T19:18:00Z">
+              <w:r>
+                <w:delText>s</w:delText>
+              </w:r>
+            </w:del>
+            <w:ins w:id="59" w:author="Simon Chatwin" w:date="2012-04-04T19:18:00Z">
+              <w:r>
+                <w:t>s</w:t>
+              </w:r>
+            </w:ins>
+            <w:r>
+              <w:t xml:space="preserve"> it and calculate</w:t>
+            </w:r>
+            <w:del w:id="60" w:author="Simon Chatwin" w:date="2012-04-04T19:18:00Z">
+              <w:r>
+                <w:delText>s</w:delText>
+              </w:r>
+            </w:del>
+            <w:ins w:id="61" w:author="Simon Chatwin" w:date="2012-04-04T19:18:00Z">
+              <w:r>
+                <w:t>s</w:t>
+              </w:r>
+            </w:ins>
+            <w:r>
+              <w:t xml:space="preserve"> results. Interested in doing the minimum necessary to ensure grant money keeps flowing</w:t>
             </w:r>
           </w:p>
         </w:tc>
@@ -2669,9 +3351,24 @@
             <w:pPr>
               <w:pStyle w:val="Tabletext"/>
             </w:pPr>
+            <w:ins w:id="62" w:author="Simon Chatwin" w:date="2012-04-04T19:19:00Z">
+              <w:r>
+                <w:t xml:space="preserve">Yes, you may be </w:t>
+              </w:r>
+              <w:proofErr w:type="spellStart"/>
+              <w:r>
+                <w:t>right</w:t>
+              </w:r>
+            </w:ins>
             <w:r>
               <w:t>Informatics</w:t>
             </w:r>
+            <w:proofErr w:type="spellEnd"/>
+            <w:ins w:id="63" w:author="Ying Su" w:date="2012-04-02T09:58:00Z">
+              <w:r>
+                <w:t xml:space="preserve"> Specialists</w:t>
+              </w:r>
+            </w:ins>
           </w:p>
         </w:tc>
         <w:tc>
@@ -2683,7 +3380,39 @@
               <w:pStyle w:val="Tabletext"/>
             </w:pPr>
             <w:r>
-              <w:t>Expert in IT systems who supports the biologist and takes the task of converting data into suitable format for upload.  Has a broader understanding of data needs.</w:t>
+              <w:t>Expert</w:t>
+            </w:r>
+            <w:ins w:id="64" w:author="Ying Su" w:date="2012-04-02T10:01:00Z">
+              <w:r>
+                <w:t>s</w:t>
+              </w:r>
+            </w:ins>
+            <w:r>
+              <w:t xml:space="preserve"> in IT systems who support</w:t>
+            </w:r>
+            <w:del w:id="65" w:author="Simon Chatwin" w:date="2012-04-04T19:06:00Z">
+              <w:r>
+                <w:delText>s</w:delText>
+              </w:r>
+            </w:del>
+            <w:r>
+              <w:t xml:space="preserve"> the biologist</w:t>
+            </w:r>
+            <w:ins w:id="66" w:author="Ying Su" w:date="2012-04-02T10:01:00Z">
+              <w:r>
+                <w:t>s</w:t>
+              </w:r>
+            </w:ins>
+            <w:r>
+              <w:t xml:space="preserve"> and take</w:t>
+            </w:r>
+            <w:del w:id="67" w:author="Ying Su" w:date="2012-04-02T10:01:00Z">
+              <w:r>
+                <w:delText>s</w:delText>
+              </w:r>
+            </w:del>
+            <w:r>
+              <w:t xml:space="preserve"> the task of converting data into suitable format for upload.  Has a broader understanding of data needs.</w:t>
             </w:r>
           </w:p>
         </w:tc>
@@ -2721,8 +3450,14 @@
               <w:pStyle w:val="Tabletext"/>
             </w:pPr>
             <w:r>
+              <w:lastRenderedPageBreak/>
               <w:t>Curator</w:t>
             </w:r>
+            <w:ins w:id="68" w:author="Ying Su" w:date="2012-04-02T09:58:00Z">
+              <w:r>
+                <w:t>s</w:t>
+              </w:r>
+            </w:ins>
           </w:p>
         </w:tc>
         <w:tc>
@@ -2772,7 +3507,6 @@
               <w:pStyle w:val="Tabletext"/>
             </w:pPr>
             <w:r>
-              <w:lastRenderedPageBreak/>
               <w:t>Chemist</w:t>
             </w:r>
           </w:p>
@@ -2784,16 +3518,49 @@
           <w:p>
             <w:pPr>
               <w:pStyle w:val="Tabletext"/>
-            </w:pPr>
-            <w:r>
-              <w:t>Responsible for uploading chemical structures into PubChem.  Often done as</w:t>
-            </w:r>
-            <w:r>
-              <w:t xml:space="preserve"> </w:t>
-            </w:r>
-            <w:r>
-              <w:t xml:space="preserve"> part of the Bioassay data upload</w:t>
-            </w:r>
+              <w:rPr>
+                <w:ins w:id="69" w:author="Ying Su" w:date="2012-04-02T10:03:00Z"/>
+              </w:rPr>
+            </w:pPr>
+            <w:del w:id="70" w:author="Ying Su" w:date="2012-04-02T10:02:00Z">
+              <w:r>
+                <w:delText>Responsible for uploading chemical structures into PubChem.  Often done as</w:delText>
+              </w:r>
+              <w:r>
+                <w:delText xml:space="preserve"> </w:delText>
+              </w:r>
+              <w:r>
+                <w:delText xml:space="preserve"> part of the Bioassay data upload</w:delText>
+              </w:r>
+            </w:del>
+            <w:ins w:id="71" w:author="Ying Su" w:date="2012-04-02T10:02:00Z">
+              <w:r>
+                <w:t xml:space="preserve"> Chemists are generally data </w:t>
+              </w:r>
+            </w:ins>
+            <w:ins w:id="72" w:author="Ying Su" w:date="2012-04-02T10:03:00Z">
+              <w:r>
+                <w:t xml:space="preserve">consumers. </w:t>
+              </w:r>
+            </w:ins>
+          </w:p>
+          <w:p>
+            <w:pPr>
+              <w:pStyle w:val="Tabletext"/>
+            </w:pPr>
+            <w:ins w:id="73" w:author="Ying Su" w:date="2012-04-02T10:03:00Z">
+              <w:r>
+                <w:t xml:space="preserve">Compound deposition is done by </w:t>
+              </w:r>
+              <w:proofErr w:type="spellStart"/>
+              <w:r>
+                <w:t>Cheminformatics</w:t>
+              </w:r>
+              <w:proofErr w:type="spellEnd"/>
+              <w:r>
+                <w:t xml:space="preserve"> specialist. </w:t>
+              </w:r>
+            </w:ins>
           </w:p>
         </w:tc>
         <w:tc>
@@ -2820,6 +3587,7 @@
           </w:p>
         </w:tc>
       </w:tr>
+      <w:commentRangeEnd w:id="48"/>
       <w:tr>
         <w:tc>
           <w:tcPr>
@@ -2831,11 +3599,22 @@
               <w:pStyle w:val="Tabletext"/>
             </w:pPr>
             <w:r>
+              <w:rPr>
+                <w:rStyle w:val="CommentReference"/>
+              </w:rPr>
+              <w:commentReference w:id="48"/>
+            </w:r>
+            <w:r>
               <w:t>New Roles in BARD</w:t>
             </w:r>
             <w:r>
               <w:t xml:space="preserve"> – these not necessarily map to the roles above</w:t>
             </w:r>
+            <w:ins w:id="74" w:author="Simon Chatwin" w:date="2012-04-04T19:08:00Z">
+              <w:r>
+                <w:t xml:space="preserve"> and one person may have more than one role</w:t>
+              </w:r>
+            </w:ins>
           </w:p>
         </w:tc>
       </w:tr>
@@ -2946,6 +3725,16 @@
             <w:pPr>
               <w:pStyle w:val="Tabletext"/>
             </w:pPr>
+            <w:ins w:id="75" w:author="Ying Su" w:date="2012-04-03T20:46:00Z">
+              <w:r>
+                <w:t>A</w:t>
+              </w:r>
+            </w:ins>
+            <w:ins w:id="76" w:author="Ying Su" w:date="2012-04-03T20:47:00Z">
+              <w:r>
+                <w:t xml:space="preserve">ssay </w:t>
+              </w:r>
+            </w:ins>
             <w:r>
               <w:t>Registrar</w:t>
             </w:r>
@@ -2962,6 +3751,13 @@
             <w:r>
               <w:t>Registers assay designs in BARD</w:t>
             </w:r>
+            <w:ins w:id="77" w:author="Ying Su" w:date="2012-04-03T20:47:00Z">
+              <w:del w:id="78" w:author="Simon Chatwin" w:date="2012-04-04T19:07:00Z">
+                <w:r>
+                  <w:delText xml:space="preserve"> and can be data depositor as well</w:delText>
+                </w:r>
+              </w:del>
+            </w:ins>
           </w:p>
         </w:tc>
         <w:tc>
@@ -3000,6 +3796,11 @@
             <w:pPr>
               <w:pStyle w:val="Tabletext"/>
             </w:pPr>
+            <w:ins w:id="79" w:author="Ying Su" w:date="2012-04-03T20:47:00Z">
+              <w:r>
+                <w:t xml:space="preserve">Data </w:t>
+              </w:r>
+            </w:ins>
             <w:r>
               <w:t>Depositor</w:t>
             </w:r>
@@ -3016,14 +3817,33 @@
             <w:r>
               <w:t xml:space="preserve">Uploads data from </w:t>
             </w:r>
-            <w:proofErr w:type="spellStart"/>
-            <w:r>
-              <w:t>experiemtns</w:t>
-            </w:r>
-            <w:proofErr w:type="spellEnd"/>
+            <w:del w:id="80" w:author="Simon Chatwin" w:date="2012-04-04T19:07:00Z">
+              <w:r>
+                <w:delText>experiemtns</w:delText>
+              </w:r>
+            </w:del>
+            <w:ins w:id="81" w:author="Simon Chatwin" w:date="2012-04-04T19:07:00Z">
+              <w:r>
+                <w:t>experiments</w:t>
+              </w:r>
+            </w:ins>
             <w:r>
               <w:t xml:space="preserve"> into BARD using a pre-defined assay definition</w:t>
             </w:r>
+            <w:ins w:id="82" w:author="Ying Su" w:date="2012-04-03T20:47:00Z">
+              <w:del w:id="83" w:author="Simon Chatwin" w:date="2012-04-04T19:07:00Z">
+                <w:r>
+                  <w:delText xml:space="preserve"> and can be a</w:delText>
+                </w:r>
+              </w:del>
+            </w:ins>
+            <w:ins w:id="84" w:author="Ying Su" w:date="2012-04-03T20:48:00Z">
+              <w:del w:id="85" w:author="Simon Chatwin" w:date="2012-04-04T19:07:00Z">
+                <w:r>
+                  <w:delText>ssay registrar as well</w:delText>
+                </w:r>
+              </w:del>
+            </w:ins>
           </w:p>
         </w:tc>
         <w:tc>
@@ -3062,9 +3882,16 @@
             <w:pPr>
               <w:pStyle w:val="Tabletext"/>
             </w:pPr>
-            <w:r>
-              <w:t>Analyst</w:t>
-            </w:r>
+            <w:del w:id="86" w:author="Ying Su" w:date="2012-04-02T10:08:00Z">
+              <w:r>
+                <w:delText>Analyst</w:delText>
+              </w:r>
+            </w:del>
+            <w:ins w:id="87" w:author="Ying Su" w:date="2012-04-02T10:08:00Z">
+              <w:r>
+                <w:t xml:space="preserve">Data Consumers </w:t>
+              </w:r>
+            </w:ins>
           </w:p>
         </w:tc>
         <w:tc>
@@ -3117,23 +3944,23 @@
       <w:pPr>
         <w:pStyle w:val="Heading2"/>
       </w:pPr>
-      <w:bookmarkStart w:id="20" w:name="_Toc425054386"/>
-      <w:bookmarkStart w:id="21" w:name="_Toc342757864"/>
-      <w:bookmarkStart w:id="22" w:name="_Toc346297773"/>
-      <w:bookmarkStart w:id="23" w:name="_Toc422186479"/>
-      <w:bookmarkStart w:id="24" w:name="_Toc436203384"/>
-      <w:bookmarkStart w:id="25" w:name="_Toc452813585"/>
-      <w:bookmarkStart w:id="26" w:name="_Toc320563108"/>
+      <w:bookmarkStart w:id="88" w:name="_Toc425054386"/>
+      <w:bookmarkStart w:id="89" w:name="_Toc342757864"/>
+      <w:bookmarkStart w:id="90" w:name="_Toc346297773"/>
+      <w:bookmarkStart w:id="91" w:name="_Toc422186479"/>
+      <w:bookmarkStart w:id="92" w:name="_Toc436203384"/>
+      <w:bookmarkStart w:id="93" w:name="_Toc452813585"/>
+      <w:bookmarkStart w:id="94" w:name="_Toc321329569"/>
       <w:r>
         <w:t>User Environment</w:t>
       </w:r>
-      <w:bookmarkEnd w:id="20"/>
-      <w:bookmarkEnd w:id="21"/>
-      <w:bookmarkEnd w:id="22"/>
-      <w:bookmarkEnd w:id="23"/>
-      <w:bookmarkEnd w:id="24"/>
-      <w:bookmarkEnd w:id="25"/>
-      <w:bookmarkEnd w:id="26"/>
+      <w:bookmarkEnd w:id="88"/>
+      <w:bookmarkEnd w:id="89"/>
+      <w:bookmarkEnd w:id="90"/>
+      <w:bookmarkEnd w:id="91"/>
+      <w:bookmarkEnd w:id="92"/>
+      <w:bookmarkEnd w:id="93"/>
+      <w:bookmarkEnd w:id="94"/>
     </w:p>
     <w:p>
       <w:pPr>
@@ -3149,23 +3976,35 @@
         <w:t>y about 15 MLP</w:t>
       </w:r>
       <w:r>
-        <w:t xml:space="preserve"> centers contributing biochemical data to PubChem</w:t>
-      </w:r>
-      <w:proofErr w:type="gramStart"/>
-      <w:r>
-        <w:t>..</w:t>
-      </w:r>
-      <w:proofErr w:type="gramEnd"/>
+        <w:t xml:space="preserve"> centers contributing biochemical data to PubChem.</w:t>
+      </w:r>
+      <w:del w:id="95" w:author="Ying Su" w:date="2012-04-03T20:49:00Z">
+        <w:r>
+          <w:delText>.</w:delText>
+        </w:r>
+      </w:del>
       <w:r>
         <w:t xml:space="preserve"> </w:t>
       </w:r>
-      <w:proofErr w:type="gramStart"/>
-      <w:r>
-        <w:t>each</w:t>
-      </w:r>
-      <w:proofErr w:type="gramEnd"/>
-      <w:r>
-        <w:t xml:space="preserve"> of these centers uses different techniques, processes and tools to define assays and load them into PubChem.  The people involved usually hold several roles (</w:t>
+      <w:ins w:id="96" w:author="Ying Su" w:date="2012-04-03T20:49:00Z">
+        <w:del w:id="97" w:author="Simon Chatwin" w:date="2012-04-04T19:08:00Z">
+          <w:r>
+            <w:delText>A</w:delText>
+          </w:r>
+        </w:del>
+      </w:ins>
+      <w:ins w:id="98" w:author="Simon Chatwin" w:date="2012-04-04T19:08:00Z">
+        <w:r>
+          <w:t>E</w:t>
+        </w:r>
+      </w:ins>
+      <w:del w:id="99" w:author="Ying Su" w:date="2012-04-03T20:49:00Z">
+        <w:r>
+          <w:delText>e</w:delText>
+        </w:r>
+      </w:del>
+      <w:r>
+        <w:t>ach of these centers uses different techniques, processes and tools to define assays and load them into PubChem.  The people involved usually hold several roles (</w:t>
       </w:r>
       <w:proofErr w:type="spellStart"/>
       <w:r>
@@ -3186,6 +4025,7 @@
         <w:pStyle w:val="BodyText"/>
       </w:pPr>
       <w:r>
+        <w:lastRenderedPageBreak/>
         <w:t xml:space="preserve">In general the benefit of good </w:t>
       </w:r>
       <w:r>
@@ -3216,39 +4056,39 @@
         </w:numPr>
         <w:ind w:left="720" w:hanging="720"/>
         <w:sectPr>
-          <w:headerReference w:type="default" r:id="rId8"/>
-          <w:footerReference w:type="default" r:id="rId9"/>
+          <w:headerReference w:type="default" r:id="rId9"/>
+          <w:footerReference w:type="default" r:id="rId10"/>
           <w:pgSz w:w="12240" w:h="15840" w:code="1"/>
           <w:pgMar w:top="1440" w:right="1440" w:bottom="1440" w:left="1440" w:header="720" w:footer="720" w:gutter="0"/>
           <w:cols w:space="720"/>
         </w:sectPr>
       </w:pPr>
-      <w:bookmarkStart w:id="27" w:name="_Toc452813586"/>
+      <w:bookmarkStart w:id="100" w:name="_Toc452813586"/>
     </w:p>
     <w:p>
       <w:pPr>
         <w:pStyle w:val="Heading2"/>
         <w:widowControl/>
       </w:pPr>
-      <w:bookmarkStart w:id="28" w:name="_Toc425054385"/>
-      <w:bookmarkStart w:id="29" w:name="_Toc342757863"/>
-      <w:bookmarkStart w:id="30" w:name="_Toc346297772"/>
-      <w:bookmarkStart w:id="31" w:name="_Toc422186478"/>
-      <w:bookmarkStart w:id="32" w:name="_Toc436203383"/>
-      <w:bookmarkStart w:id="33" w:name="_Toc452813587"/>
-      <w:bookmarkStart w:id="34" w:name="_Toc320563109"/>
-      <w:bookmarkEnd w:id="27"/>
+      <w:bookmarkStart w:id="101" w:name="_Toc425054385"/>
+      <w:bookmarkStart w:id="102" w:name="_Toc342757863"/>
+      <w:bookmarkStart w:id="103" w:name="_Toc346297772"/>
+      <w:bookmarkStart w:id="104" w:name="_Toc422186478"/>
+      <w:bookmarkStart w:id="105" w:name="_Toc436203383"/>
+      <w:bookmarkStart w:id="106" w:name="_Toc452813587"/>
+      <w:bookmarkStart w:id="107" w:name="_Toc321329570"/>
+      <w:bookmarkEnd w:id="100"/>
       <w:r>
         <w:lastRenderedPageBreak/>
         <w:t>User Profiles</w:t>
       </w:r>
-      <w:bookmarkEnd w:id="28"/>
-      <w:bookmarkEnd w:id="29"/>
-      <w:bookmarkEnd w:id="30"/>
-      <w:bookmarkEnd w:id="31"/>
-      <w:bookmarkEnd w:id="32"/>
-      <w:bookmarkEnd w:id="33"/>
-      <w:bookmarkEnd w:id="34"/>
+      <w:bookmarkEnd w:id="101"/>
+      <w:bookmarkEnd w:id="102"/>
+      <w:bookmarkEnd w:id="103"/>
+      <w:bookmarkEnd w:id="104"/>
+      <w:bookmarkEnd w:id="105"/>
+      <w:bookmarkEnd w:id="106"/>
+      <w:bookmarkEnd w:id="107"/>
       <w:r>
         <w:t xml:space="preserve">  </w:t>
       </w:r>
@@ -3267,14 +4107,14 @@
         <w:tblLook w:val="0000"/>
       </w:tblPr>
       <w:tblGrid>
-        <w:gridCol w:w="1855"/>
+        <w:gridCol w:w="1849"/>
         <w:gridCol w:w="1494"/>
-        <w:gridCol w:w="1716"/>
-        <w:gridCol w:w="1933"/>
-        <w:gridCol w:w="1569"/>
-        <w:gridCol w:w="1492"/>
-        <w:gridCol w:w="1479"/>
-        <w:gridCol w:w="1638"/>
+        <w:gridCol w:w="1624"/>
+        <w:gridCol w:w="2334"/>
+        <w:gridCol w:w="1488"/>
+        <w:gridCol w:w="1450"/>
+        <w:gridCol w:w="1427"/>
+        <w:gridCol w:w="1510"/>
       </w:tblGrid>
       <w:tr>
         <w:trPr>
@@ -3414,9 +4254,11 @@
             <w:pPr>
               <w:pStyle w:val="Heading3"/>
             </w:pPr>
+            <w:bookmarkStart w:id="108" w:name="_Toc321329571"/>
             <w:r>
               <w:t>Assay Registrar</w:t>
             </w:r>
+            <w:bookmarkEnd w:id="108"/>
           </w:p>
         </w:tc>
         <w:tc>
@@ -3461,6 +4303,50 @@
             <w:r>
               <w:t>Create and approves assay definitions, proposes new dictionary elements for the dictionary</w:t>
             </w:r>
+            <w:ins w:id="109" w:author="Ying Su" w:date="2012-04-03T20:54:00Z">
+              <w:r>
+                <w:t xml:space="preserve">. </w:t>
+              </w:r>
+            </w:ins>
+            <w:ins w:id="110" w:author="Ying Su" w:date="2012-04-03T20:55:00Z">
+              <w:del w:id="111" w:author="Simon Chatwin" w:date="2012-04-04T19:10:00Z">
+                <w:r>
+                  <w:delText>For some centers</w:delText>
+                </w:r>
+              </w:del>
+            </w:ins>
+            <w:ins w:id="112" w:author="Ying Su" w:date="2012-04-03T20:54:00Z">
+              <w:del w:id="113" w:author="Simon Chatwin" w:date="2012-04-04T19:10:00Z">
+                <w:r>
+                  <w:delText>, the assay</w:delText>
+                </w:r>
+              </w:del>
+            </w:ins>
+            <w:ins w:id="114" w:author="Ying Su" w:date="2012-04-03T20:55:00Z">
+              <w:del w:id="115" w:author="Simon Chatwin" w:date="2012-04-04T19:10:00Z">
+                <w:r>
+                  <w:delText xml:space="preserve"> registrar can be the data depositor. In those cases, the data depositor w</w:delText>
+                </w:r>
+              </w:del>
+            </w:ins>
+            <w:ins w:id="116" w:author="Simon Chatwin" w:date="2012-04-04T19:10:00Z">
+              <w:r>
+                <w:t>W</w:t>
+              </w:r>
+            </w:ins>
+            <w:ins w:id="117" w:author="Ying Su" w:date="2012-04-03T20:55:00Z">
+              <w:r>
+                <w:t xml:space="preserve">ill educate the biologists on assay registration and ask biologists to provide the necessary information </w:t>
+              </w:r>
+              <w:del w:id="118" w:author="Simon Chatwin" w:date="2012-04-04T19:10:00Z">
+                <w:r>
+                  <w:delText xml:space="preserve">to the data depositor </w:delText>
+                </w:r>
+              </w:del>
+              <w:r>
+                <w:t xml:space="preserve">to register the assay, </w:t>
+              </w:r>
+            </w:ins>
           </w:p>
         </w:tc>
         <w:tc>
@@ -3533,9 +4419,11 @@
             <w:pPr>
               <w:pStyle w:val="Heading3"/>
             </w:pPr>
+            <w:bookmarkStart w:id="119" w:name="_Toc321329572"/>
             <w:r>
               <w:t>Dictionary Curator</w:t>
             </w:r>
+            <w:bookmarkEnd w:id="119"/>
           </w:p>
         </w:tc>
         <w:tc>
@@ -3557,10 +4445,7 @@
               <w:pStyle w:val="Tabletext"/>
             </w:pPr>
             <w:r>
-              <w:t>Biology expert with knowledge of hierarchies and ontology</w:t>
-            </w:r>
-            <w:r>
-              <w:t>.  Reasonable familiarity with contents and usage of the dictionary</w:t>
+              <w:t>Biology expert with knowledge of hierarchies and ontology.  Reasonable familiarity with contents and usage of the dictionary</w:t>
             </w:r>
           </w:p>
         </w:tc>
@@ -3674,10 +4559,12 @@
             <w:pPr>
               <w:pStyle w:val="Heading3"/>
             </w:pPr>
+            <w:bookmarkStart w:id="120" w:name="_Toc321329573"/>
             <w:r>
               <w:lastRenderedPageBreak/>
               <w:t>Data Depositor</w:t>
             </w:r>
+            <w:bookmarkEnd w:id="120"/>
           </w:p>
         </w:tc>
         <w:tc>
@@ -3718,10 +4605,23 @@
           <w:p>
             <w:pPr>
               <w:pStyle w:val="Tabletext"/>
+              <w:rPr>
+                <w:ins w:id="121" w:author="Simon Chatwin" w:date="2012-04-04T19:11:00Z"/>
+              </w:rPr>
             </w:pPr>
             <w:r>
               <w:t>Retrieves the data format for the assay definition, prepares the data for upload (converting formats etc.).</w:t>
             </w:r>
+          </w:p>
+          <w:p>
+            <w:pPr>
+              <w:pStyle w:val="Tabletext"/>
+            </w:pPr>
+            <w:ins w:id="122" w:author="Simon Chatwin" w:date="2012-04-04T19:11:00Z">
+              <w:r>
+                <w:t>Will educate biologists and others about the data needs of BARD to ensure good quality data is received for upload</w:t>
+              </w:r>
+            </w:ins>
           </w:p>
         </w:tc>
         <w:tc>
@@ -3805,9 +4705,11 @@
             <w:pPr>
               <w:pStyle w:val="Heading3"/>
             </w:pPr>
+            <w:bookmarkStart w:id="123" w:name="_Toc321329574"/>
             <w:r>
               <w:t>Data Analyzer</w:t>
             </w:r>
+            <w:bookmarkEnd w:id="123"/>
           </w:p>
         </w:tc>
         <w:tc>
@@ -3908,25 +4810,28 @@
           <w:cols w:space="720"/>
         </w:sectPr>
       </w:pPr>
-      <w:bookmarkStart w:id="35" w:name="_Toc452813588"/>
+      <w:bookmarkStart w:id="124" w:name="_Toc452813588"/>
     </w:p>
     <w:p>
       <w:pPr>
         <w:pStyle w:val="Heading2"/>
       </w:pPr>
-      <w:bookmarkStart w:id="36" w:name="_Toc320563112"/>
+      <w:bookmarkStart w:id="125" w:name="_Toc321329575"/>
       <w:r>
         <w:lastRenderedPageBreak/>
         <w:t>Persona Stories</w:t>
       </w:r>
+      <w:bookmarkEnd w:id="125"/>
     </w:p>
     <w:p>
       <w:pPr>
         <w:pStyle w:val="Heading3"/>
       </w:pPr>
+      <w:bookmarkStart w:id="126" w:name="_Toc321329576"/>
       <w:r>
         <w:t>Curator</w:t>
       </w:r>
+      <w:bookmarkEnd w:id="126"/>
     </w:p>
     <w:p>
       <w:pPr>
@@ -3969,9 +4874,11 @@
       <w:pPr>
         <w:pStyle w:val="Heading3"/>
       </w:pPr>
+      <w:bookmarkStart w:id="127" w:name="_Toc321329577"/>
       <w:r>
         <w:t>Registrar</w:t>
       </w:r>
+      <w:bookmarkEnd w:id="127"/>
     </w:p>
     <w:p>
       <w:pPr>
@@ -4012,9 +4919,11 @@
       <w:pPr>
         <w:pStyle w:val="Heading3"/>
       </w:pPr>
+      <w:bookmarkStart w:id="128" w:name="_Toc321329578"/>
       <w:r>
         <w:t>Depositor</w:t>
       </w:r>
+      <w:bookmarkEnd w:id="128"/>
     </w:p>
     <w:p>
       <w:pPr>
@@ -4044,9 +4953,11 @@
       <w:pPr>
         <w:pStyle w:val="Heading3"/>
       </w:pPr>
+      <w:bookmarkStart w:id="129" w:name="_Toc321329579"/>
       <w:r>
         <w:t>Analyst</w:t>
       </w:r>
+      <w:bookmarkEnd w:id="129"/>
     </w:p>
     <w:p>
       <w:pPr>
@@ -4062,11 +4973,12 @@
       <w:pPr>
         <w:pStyle w:val="Heading2"/>
       </w:pPr>
+      <w:bookmarkStart w:id="130" w:name="_Toc321329580"/>
       <w:r>
         <w:t>Key User Needs</w:t>
       </w:r>
-      <w:bookmarkEnd w:id="35"/>
-      <w:bookmarkEnd w:id="36"/>
+      <w:bookmarkEnd w:id="124"/>
+      <w:bookmarkEnd w:id="130"/>
     </w:p>
     <w:tbl>
       <w:tblPr>
@@ -4478,16 +5390,16 @@
       <w:pPr>
         <w:pStyle w:val="Heading1"/>
       </w:pPr>
-      <w:bookmarkStart w:id="37" w:name="_Toc436203402"/>
-      <w:bookmarkStart w:id="38" w:name="_Toc452813596"/>
-      <w:bookmarkStart w:id="39" w:name="_Toc320563113"/>
-      <w:bookmarkEnd w:id="17"/>
+      <w:bookmarkStart w:id="131" w:name="_Toc436203402"/>
+      <w:bookmarkStart w:id="132" w:name="_Toc452813596"/>
+      <w:bookmarkStart w:id="133" w:name="_Toc321329581"/>
+      <w:bookmarkEnd w:id="44"/>
       <w:r>
         <w:t>User Workflows</w:t>
       </w:r>
-      <w:bookmarkEnd w:id="37"/>
-      <w:bookmarkEnd w:id="38"/>
-      <w:bookmarkEnd w:id="39"/>
+      <w:bookmarkEnd w:id="131"/>
+      <w:bookmarkEnd w:id="132"/>
+      <w:bookmarkEnd w:id="133"/>
     </w:p>
     <w:p>
       <w:pPr>
@@ -4496,7 +5408,7 @@
       <w:r>
         <w:t xml:space="preserve">See also the </w:t>
       </w:r>
-      <w:hyperlink r:id="rId10" w:history="1">
+      <w:hyperlink r:id="rId11" w:history="1">
         <w:r>
           <w:rPr>
             <w:rStyle w:val="Hyperlink"/>
@@ -4520,15 +5432,17 @@
       <w:pPr>
         <w:pStyle w:val="Heading2"/>
       </w:pPr>
-      <w:bookmarkStart w:id="40" w:name="_Toc425054407"/>
-      <w:bookmarkStart w:id="41" w:name="_Toc342757873"/>
-      <w:bookmarkStart w:id="42" w:name="_Toc346297791"/>
-      <w:bookmarkStart w:id="43" w:name="_Toc422186500"/>
-      <w:bookmarkStart w:id="44" w:name="_Toc436203403"/>
-      <w:bookmarkStart w:id="45" w:name="_Toc452813597"/>
+      <w:bookmarkStart w:id="134" w:name="_Toc425054407"/>
+      <w:bookmarkStart w:id="135" w:name="_Toc342757873"/>
+      <w:bookmarkStart w:id="136" w:name="_Toc346297791"/>
+      <w:bookmarkStart w:id="137" w:name="_Toc422186500"/>
+      <w:bookmarkStart w:id="138" w:name="_Toc436203403"/>
+      <w:bookmarkStart w:id="139" w:name="_Toc452813597"/>
+      <w:bookmarkStart w:id="140" w:name="_Toc321329582"/>
       <w:r>
         <w:t>Assay definition and approval</w:t>
       </w:r>
+      <w:bookmarkEnd w:id="140"/>
     </w:p>
     <w:p>
       <w:pPr>
@@ -4540,9 +5454,11 @@
       <w:pPr>
         <w:pStyle w:val="Heading2"/>
       </w:pPr>
+      <w:bookmarkStart w:id="141" w:name="_Toc321329583"/>
       <w:r>
         <w:t>Data Upload</w:t>
       </w:r>
+      <w:bookmarkEnd w:id="141"/>
     </w:p>
     <w:p>
       <w:pPr>
@@ -4553,6 +5469,7 @@
       <w:pPr>
         <w:pStyle w:val="Heading2"/>
       </w:pPr>
+      <w:bookmarkStart w:id="142" w:name="_Toc321329584"/>
       <w:r>
         <w:t xml:space="preserve">Dictionary </w:t>
       </w:r>
@@ -4560,6 +5477,7 @@
       <w:r>
         <w:t>curation</w:t>
       </w:r>
+      <w:bookmarkEnd w:id="142"/>
       <w:proofErr w:type="spellEnd"/>
     </w:p>
     <w:p>
@@ -4574,12 +5492,11 @@
       <w:pPr>
         <w:pStyle w:val="Heading1"/>
       </w:pPr>
-      <w:bookmarkStart w:id="46" w:name="_Toc320563116"/>
+      <w:bookmarkStart w:id="143" w:name="_Toc321329585"/>
       <w:r>
         <w:t>Features</w:t>
       </w:r>
-      <w:bookmarkStart w:id="47" w:name="_Toc320563117"/>
-      <w:bookmarkEnd w:id="46"/>
+      <w:bookmarkEnd w:id="143"/>
     </w:p>
     <w:p>
       <w:pPr>
@@ -4609,6 +5526,7 @@
       <w:pPr>
         <w:pStyle w:val="Heading2"/>
       </w:pPr>
+      <w:bookmarkStart w:id="144" w:name="_Toc321329586"/>
       <w:r>
         <w:t>&lt;</w:t>
       </w:r>
@@ -4617,18 +5535,18 @@
       <w:r>
         <w:t>aFeature</w:t>
       </w:r>
-      <w:bookmarkEnd w:id="40"/>
-      <w:bookmarkEnd w:id="41"/>
-      <w:bookmarkEnd w:id="42"/>
-      <w:bookmarkEnd w:id="43"/>
-      <w:bookmarkEnd w:id="44"/>
-      <w:bookmarkEnd w:id="45"/>
+      <w:bookmarkEnd w:id="134"/>
+      <w:bookmarkEnd w:id="135"/>
+      <w:bookmarkEnd w:id="136"/>
+      <w:bookmarkEnd w:id="137"/>
+      <w:bookmarkEnd w:id="138"/>
+      <w:bookmarkEnd w:id="139"/>
       <w:proofErr w:type="spellEnd"/>
       <w:proofErr w:type="gramEnd"/>
       <w:r>
         <w:t>&gt;</w:t>
       </w:r>
-      <w:bookmarkEnd w:id="47"/>
+      <w:bookmarkEnd w:id="144"/>
     </w:p>
     <w:p>
       <w:pPr>
@@ -4640,12 +5558,12 @@
       <w:pPr>
         <w:pStyle w:val="Heading2"/>
       </w:pPr>
-      <w:bookmarkStart w:id="48" w:name="_Toc425054408"/>
-      <w:bookmarkStart w:id="49" w:name="_Toc346297792"/>
-      <w:bookmarkStart w:id="50" w:name="_Toc422186501"/>
-      <w:bookmarkStart w:id="51" w:name="_Toc436203404"/>
-      <w:bookmarkStart w:id="52" w:name="_Toc452813598"/>
-      <w:bookmarkStart w:id="53" w:name="_Toc320563118"/>
+      <w:bookmarkStart w:id="145" w:name="_Toc425054408"/>
+      <w:bookmarkStart w:id="146" w:name="_Toc346297792"/>
+      <w:bookmarkStart w:id="147" w:name="_Toc422186501"/>
+      <w:bookmarkStart w:id="148" w:name="_Toc436203404"/>
+      <w:bookmarkStart w:id="149" w:name="_Toc452813598"/>
+      <w:bookmarkStart w:id="150" w:name="_Toc321329587"/>
       <w:r>
         <w:t>&lt;</w:t>
       </w:r>
@@ -4654,17 +5572,17 @@
       <w:r>
         <w:t>anotherFeature</w:t>
       </w:r>
-      <w:bookmarkEnd w:id="48"/>
-      <w:bookmarkEnd w:id="49"/>
-      <w:bookmarkEnd w:id="50"/>
-      <w:bookmarkEnd w:id="51"/>
-      <w:bookmarkEnd w:id="52"/>
+      <w:bookmarkEnd w:id="145"/>
+      <w:bookmarkEnd w:id="146"/>
+      <w:bookmarkEnd w:id="147"/>
+      <w:bookmarkEnd w:id="148"/>
+      <w:bookmarkEnd w:id="149"/>
       <w:proofErr w:type="spellEnd"/>
       <w:proofErr w:type="gramEnd"/>
       <w:r>
         <w:t>&gt;</w:t>
       </w:r>
-      <w:bookmarkEnd w:id="53"/>
+      <w:bookmarkEnd w:id="150"/>
     </w:p>
     <w:p>
       <w:pPr>
@@ -4678,6 +5596,64 @@
     </w:sectPr>
   </w:body>
 </w:document>
+</file>
+
+<file path=word/comments.xml><?xml version="1.0" encoding="utf-8"?>
+<w:comments xmlns:ve="http://schemas.openxmlformats.org/markup-compatibility/2006" xmlns:o="urn:schemas-microsoft-com:office:office" xmlns:r="http://schemas.openxmlformats.org/officeDocument/2006/relationships" xmlns:m="http://schemas.openxmlformats.org/officeDocument/2006/math" xmlns:v="urn:schemas-microsoft-com:vml" xmlns:wp="http://schemas.openxmlformats.org/drawingml/2006/wordprocessingDrawing" xmlns:w10="urn:schemas-microsoft-com:office:word" xmlns:w="http://schemas.openxmlformats.org/wordprocessingml/2006/main" xmlns:wne="http://schemas.microsoft.com/office/word/2006/wordml">
+  <w:comment w:id="50" w:author="Simon Chatwin" w:date="2012-04-04T19:22:00Z" w:initials="SJC">
+    <w:p>
+      <w:pPr>
+        <w:pStyle w:val="CommentText"/>
+      </w:pPr>
+      <w:r>
+        <w:rPr>
+          <w:rStyle w:val="CommentReference"/>
+        </w:rPr>
+        <w:annotationRef/>
+      </w:r>
+      <w:r>
+        <w:t xml:space="preserve">Yes you may be correct, though I think it helps to see the </w:t>
+      </w:r>
+      <w:proofErr w:type="spellStart"/>
+      <w:r>
+        <w:t>mis</w:t>
+      </w:r>
+      <w:proofErr w:type="spellEnd"/>
+      <w:r>
+        <w:t>-match between the work roles and the roles needed for working with BARD.</w:t>
+      </w:r>
+    </w:p>
+    <w:p>
+      <w:pPr>
+        <w:pStyle w:val="CommentText"/>
+      </w:pPr>
+    </w:p>
+    <w:p>
+      <w:pPr>
+        <w:pStyle w:val="CommentText"/>
+      </w:pPr>
+      <w:r>
+        <w:t>Ultimately I’d like to see outreach and RDM take on the task of turning Lead Biologists into BARD users (getting the informatics guys out of the loop) as both assay registrars and data depositors.</w:t>
+      </w:r>
+    </w:p>
+  </w:comment>
+  <w:comment w:id="48" w:author="Ying Su" w:date="2012-04-02T10:09:00Z" w:initials="YS">
+    <w:p>
+      <w:pPr>
+        <w:pStyle w:val="CommentText"/>
+      </w:pPr>
+      <w:r>
+        <w:rPr>
+          <w:rStyle w:val="CommentReference"/>
+        </w:rPr>
+        <w:annotationRef/>
+      </w:r>
+      <w:r>
+        <w:t xml:space="preserve">After reading the rest of the document, I feel the first part of the users definition could be removed. </w:t>
+      </w:r>
+    </w:p>
+  </w:comment>
+</w:comments>
 </file>
 
 <file path=word/endnotes.xml><?xml version="1.0" encoding="utf-8"?>
@@ -4831,7 +5807,7 @@
               <w:rStyle w:val="PageNumber"/>
               <w:noProof/>
             </w:rPr>
-            <w:t>7</w:t>
+            <w:t>3</w:t>
           </w:r>
           <w:r>
             <w:rPr>
@@ -6967,6 +7943,64 @@
       </w:tblCellMar>
     </w:tblPr>
   </w:style>
+  <w:style w:type="character" w:styleId="CommentReference">
+    <w:name w:val="annotation reference"/>
+    <w:basedOn w:val="DefaultParagraphFont"/>
+    <w:uiPriority w:val="99"/>
+    <w:semiHidden/>
+    <w:unhideWhenUsed/>
+    <w:rsid w:val="00485117"/>
+    <w:rPr>
+      <w:sz w:val="16"/>
+      <w:szCs w:val="16"/>
+    </w:rPr>
+  </w:style>
+  <w:style w:type="paragraph" w:styleId="CommentText">
+    <w:name w:val="annotation text"/>
+    <w:basedOn w:val="Normal"/>
+    <w:link w:val="CommentTextChar"/>
+    <w:uiPriority w:val="99"/>
+    <w:semiHidden/>
+    <w:unhideWhenUsed/>
+    <w:rsid w:val="00485117"/>
+    <w:pPr>
+      <w:spacing w:line="240" w:lineRule="auto"/>
+    </w:pPr>
+  </w:style>
+  <w:style w:type="character" w:customStyle="1" w:styleId="CommentTextChar">
+    <w:name w:val="Comment Text Char"/>
+    <w:basedOn w:val="DefaultParagraphFont"/>
+    <w:link w:val="CommentText"/>
+    <w:uiPriority w:val="99"/>
+    <w:semiHidden/>
+    <w:rsid w:val="00485117"/>
+  </w:style>
+  <w:style w:type="paragraph" w:styleId="CommentSubject">
+    <w:name w:val="annotation subject"/>
+    <w:basedOn w:val="CommentText"/>
+    <w:next w:val="CommentText"/>
+    <w:link w:val="CommentSubjectChar"/>
+    <w:uiPriority w:val="99"/>
+    <w:semiHidden/>
+    <w:unhideWhenUsed/>
+    <w:rsid w:val="00485117"/>
+    <w:rPr>
+      <w:b/>
+      <w:bCs/>
+    </w:rPr>
+  </w:style>
+  <w:style w:type="character" w:customStyle="1" w:styleId="CommentSubjectChar">
+    <w:name w:val="Comment Subject Char"/>
+    <w:basedOn w:val="CommentTextChar"/>
+    <w:link w:val="CommentSubject"/>
+    <w:uiPriority w:val="99"/>
+    <w:semiHidden/>
+    <w:rsid w:val="00485117"/>
+    <w:rPr>
+      <w:b/>
+      <w:bCs/>
+    </w:rPr>
+  </w:style>
 </w:styles>
 </file>
 

</xml_diff>